<commit_message>
Respuesta para 4.1 a) y posible respuesta para inciso b)
Inciso b) posiblemente requiere correción
</commit_message>
<xml_diff>
--- a/Tarea 3.3/Actividad 3.3 Practicando los lenguajes libres de contexto.docx
+++ b/Tarea 3.3/Actividad 3.3 Practicando los lenguajes libres de contexto.docx
@@ -386,6 +386,387 @@
     <w:p>
       <w:pPr>
         <w:pStyle w:val="Prrafodelista"/>
+        <w:ind w:left="1068"/>
+        <w:jc w:val="both"/>
+        <w:rPr>
+          <w:rFonts w:ascii="Arial" w:hAnsi="Arial" w:cs="Arial"/>
+          <w:b/>
+          <w:bCs/>
+          <w:i/>
+          <w:iCs/>
+        </w:rPr>
+      </w:pPr>
+      <w:r>
+        <w:rPr>
+          <w:rFonts w:ascii="Arial" w:hAnsi="Arial" w:cs="Arial"/>
+          <w:b/>
+          <w:bCs/>
+          <w:i/>
+          <w:iCs/>
+        </w:rPr>
+        <w:t>G= (N, T, S, P)</w:t>
+      </w:r>
+    </w:p>
+    <w:p>
+      <w:pPr>
+        <w:pStyle w:val="Prrafodelista"/>
+        <w:ind w:left="1068"/>
+        <w:jc w:val="both"/>
+        <w:rPr>
+          <w:rFonts w:ascii="Arial" w:hAnsi="Arial" w:cs="Arial"/>
+          <w:b/>
+          <w:bCs/>
+          <w:i/>
+          <w:iCs/>
+        </w:rPr>
+      </w:pPr>
+    </w:p>
+    <w:p>
+      <w:pPr>
+        <w:pStyle w:val="Prrafodelista"/>
+        <w:ind w:left="1068"/>
+        <w:jc w:val="both"/>
+        <w:rPr>
+          <w:rFonts w:ascii="Arial" w:hAnsi="Arial" w:cs="Arial"/>
+          <w:b/>
+          <w:bCs/>
+          <w:i/>
+          <w:iCs/>
+        </w:rPr>
+      </w:pPr>
+      <w:r>
+        <w:rPr>
+          <w:rFonts w:ascii="Arial" w:hAnsi="Arial" w:cs="Arial"/>
+          <w:b/>
+          <w:bCs/>
+          <w:i/>
+          <w:iCs/>
+        </w:rPr>
+        <w:t>N = {S}</w:t>
+      </w:r>
+    </w:p>
+    <w:p>
+      <w:pPr>
+        <w:pStyle w:val="Prrafodelista"/>
+        <w:ind w:left="1068"/>
+        <w:jc w:val="both"/>
+        <w:rPr>
+          <w:rFonts w:ascii="Arial" w:hAnsi="Arial" w:cs="Arial"/>
+          <w:b/>
+          <w:bCs/>
+          <w:i/>
+          <w:iCs/>
+        </w:rPr>
+      </w:pPr>
+    </w:p>
+    <w:p>
+      <w:pPr>
+        <w:pStyle w:val="Prrafodelista"/>
+        <w:ind w:left="1068"/>
+        <w:jc w:val="both"/>
+        <w:rPr>
+          <w:rFonts w:ascii="Arial" w:hAnsi="Arial" w:cs="Arial"/>
+          <w:b/>
+          <w:bCs/>
+          <w:i/>
+          <w:iCs/>
+        </w:rPr>
+      </w:pPr>
+      <w:r>
+        <w:rPr>
+          <w:rFonts w:ascii="Arial" w:hAnsi="Arial" w:cs="Arial"/>
+          <w:b/>
+          <w:bCs/>
+          <w:i/>
+          <w:iCs/>
+        </w:rPr>
+        <w:t>T= {</w:t>
+      </w:r>
+      <w:proofErr w:type="spellStart"/>
+      <w:r>
+        <w:rPr>
+          <w:rFonts w:ascii="Arial" w:hAnsi="Arial" w:cs="Arial"/>
+          <w:b/>
+          <w:bCs/>
+          <w:i/>
+          <w:iCs/>
+        </w:rPr>
+        <w:t>a,b</w:t>
+      </w:r>
+      <w:proofErr w:type="spellEnd"/>
+      <w:r>
+        <w:rPr>
+          <w:rFonts w:ascii="Arial" w:hAnsi="Arial" w:cs="Arial"/>
+          <w:b/>
+          <w:bCs/>
+          <w:i/>
+          <w:iCs/>
+        </w:rPr>
+        <w:t>}</w:t>
+      </w:r>
+    </w:p>
+    <w:p>
+      <w:pPr>
+        <w:pStyle w:val="Prrafodelista"/>
+        <w:ind w:left="1068"/>
+        <w:jc w:val="both"/>
+        <w:rPr>
+          <w:rFonts w:ascii="Arial" w:hAnsi="Arial" w:cs="Arial"/>
+          <w:b/>
+          <w:bCs/>
+          <w:i/>
+          <w:iCs/>
+        </w:rPr>
+      </w:pPr>
+    </w:p>
+    <w:p>
+      <w:pPr>
+        <w:pStyle w:val="Prrafodelista"/>
+        <w:ind w:left="1068"/>
+        <w:jc w:val="both"/>
+        <w:rPr>
+          <w:rFonts w:ascii="Arial" w:hAnsi="Arial" w:cs="Arial"/>
+          <w:b/>
+          <w:bCs/>
+          <w:i/>
+          <w:iCs/>
+        </w:rPr>
+      </w:pPr>
+      <w:r>
+        <w:rPr>
+          <w:rFonts w:ascii="Arial" w:hAnsi="Arial" w:cs="Arial"/>
+          <w:b/>
+          <w:bCs/>
+          <w:i/>
+          <w:iCs/>
+        </w:rPr>
+        <w:t>S = S (</w:t>
+      </w:r>
+      <w:proofErr w:type="spellStart"/>
+      <w:r>
+        <w:rPr>
+          <w:rFonts w:ascii="Arial" w:hAnsi="Arial" w:cs="Arial"/>
+          <w:b/>
+          <w:bCs/>
+          <w:i/>
+          <w:iCs/>
+        </w:rPr>
+        <w:t>Simbolo</w:t>
+      </w:r>
+      <w:proofErr w:type="spellEnd"/>
+      <w:r>
+        <w:rPr>
+          <w:rFonts w:ascii="Arial" w:hAnsi="Arial" w:cs="Arial"/>
+          <w:b/>
+          <w:bCs/>
+          <w:i/>
+          <w:iCs/>
+        </w:rPr>
+        <w:t xml:space="preserve"> inicial)</w:t>
+      </w:r>
+    </w:p>
+    <w:p>
+      <w:pPr>
+        <w:pStyle w:val="Prrafodelista"/>
+        <w:ind w:left="1068"/>
+        <w:jc w:val="both"/>
+        <w:rPr>
+          <w:rFonts w:ascii="Arial" w:hAnsi="Arial" w:cs="Arial"/>
+          <w:b/>
+          <w:bCs/>
+          <w:i/>
+          <w:iCs/>
+        </w:rPr>
+      </w:pPr>
+    </w:p>
+    <w:p>
+      <w:pPr>
+        <w:pStyle w:val="Prrafodelista"/>
+        <w:ind w:left="1068"/>
+        <w:jc w:val="both"/>
+        <w:rPr>
+          <w:rFonts w:ascii="Arial" w:hAnsi="Arial" w:cs="Arial"/>
+          <w:b/>
+          <w:bCs/>
+          <w:i/>
+          <w:iCs/>
+        </w:rPr>
+      </w:pPr>
+      <w:r>
+        <w:rPr>
+          <w:rFonts w:ascii="Arial" w:hAnsi="Arial" w:cs="Arial"/>
+          <w:b/>
+          <w:bCs/>
+          <w:i/>
+          <w:iCs/>
+        </w:rPr>
+        <w:t xml:space="preserve">P = {S -&gt; </w:t>
+      </w:r>
+      <w:proofErr w:type="spellStart"/>
+      <w:r>
+        <w:rPr>
+          <w:rFonts w:ascii="Arial" w:hAnsi="Arial" w:cs="Arial"/>
+          <w:b/>
+          <w:bCs/>
+          <w:i/>
+          <w:iCs/>
+        </w:rPr>
+        <w:t>aSa</w:t>
+      </w:r>
+      <w:proofErr w:type="spellEnd"/>
+      <w:r>
+        <w:rPr>
+          <w:rFonts w:ascii="Arial" w:hAnsi="Arial" w:cs="Arial"/>
+          <w:b/>
+          <w:bCs/>
+          <w:i/>
+          <w:iCs/>
+        </w:rPr>
+        <w:t xml:space="preserve">, </w:t>
+      </w:r>
+      <w:proofErr w:type="spellStart"/>
+      <w:r>
+        <w:rPr>
+          <w:rFonts w:ascii="Arial" w:hAnsi="Arial" w:cs="Arial"/>
+          <w:b/>
+          <w:bCs/>
+          <w:i/>
+          <w:iCs/>
+        </w:rPr>
+        <w:t>bSb</w:t>
+      </w:r>
+      <w:proofErr w:type="spellEnd"/>
+      <w:r>
+        <w:rPr>
+          <w:rFonts w:ascii="Arial" w:hAnsi="Arial" w:cs="Arial"/>
+          <w:b/>
+          <w:bCs/>
+          <w:i/>
+          <w:iCs/>
+        </w:rPr>
+        <w:t>,</w:t>
+      </w:r>
+    </w:p>
+    <w:p>
+      <w:pPr>
+        <w:pStyle w:val="Prrafodelista"/>
+        <w:ind w:left="1068"/>
+        <w:jc w:val="both"/>
+        <w:rPr>
+          <w:rFonts w:ascii="Arial" w:hAnsi="Arial" w:cs="Arial"/>
+          <w:b/>
+          <w:bCs/>
+          <w:i/>
+          <w:iCs/>
+        </w:rPr>
+      </w:pPr>
+      <w:r>
+        <w:rPr>
+          <w:rFonts w:ascii="Arial" w:hAnsi="Arial" w:cs="Arial"/>
+          <w:b/>
+          <w:bCs/>
+          <w:i/>
+          <w:iCs/>
+        </w:rPr>
+        <w:tab/>
+        <w:t xml:space="preserve">  S-&gt; a</w:t>
+      </w:r>
+    </w:p>
+    <w:p>
+      <w:pPr>
+        <w:pStyle w:val="Prrafodelista"/>
+        <w:ind w:left="1068"/>
+        <w:jc w:val="both"/>
+        <w:rPr>
+          <w:rFonts w:ascii="Arial" w:hAnsi="Arial" w:cs="Arial"/>
+          <w:b/>
+          <w:bCs/>
+          <w:i/>
+          <w:iCs/>
+        </w:rPr>
+      </w:pPr>
+      <w:r>
+        <w:rPr>
+          <w:rFonts w:ascii="Arial" w:hAnsi="Arial" w:cs="Arial"/>
+          <w:b/>
+          <w:bCs/>
+          <w:i/>
+          <w:iCs/>
+        </w:rPr>
+        <w:tab/>
+        <w:t xml:space="preserve">  S-&gt; b</w:t>
+      </w:r>
+    </w:p>
+    <w:p>
+      <w:pPr>
+        <w:pStyle w:val="Prrafodelista"/>
+        <w:ind w:left="1068"/>
+        <w:jc w:val="both"/>
+        <w:rPr>
+          <w:rFonts w:ascii="Arial" w:hAnsi="Arial" w:cs="Arial"/>
+          <w:b/>
+          <w:bCs/>
+          <w:i/>
+          <w:iCs/>
+        </w:rPr>
+      </w:pPr>
+      <w:r>
+        <w:rPr>
+          <w:rFonts w:ascii="Arial" w:hAnsi="Arial" w:cs="Arial"/>
+          <w:b/>
+          <w:bCs/>
+          <w:i/>
+          <w:iCs/>
+        </w:rPr>
+        <w:tab/>
+        <w:t xml:space="preserve">  S-&gt; </w:t>
+      </w:r>
+      <w:r>
+        <w:rPr>
+          <w:rFonts w:ascii="Arial" w:hAnsi="Arial" w:cs="Arial"/>
+          <w:b/>
+          <w:bCs/>
+          <w:i/>
+          <w:iCs/>
+        </w:rPr>
+        <w:t>Σ</w:t>
+      </w:r>
+      <w:r>
+        <w:rPr>
+          <w:rFonts w:ascii="Arial" w:hAnsi="Arial" w:cs="Arial"/>
+          <w:b/>
+          <w:bCs/>
+          <w:i/>
+          <w:iCs/>
+        </w:rPr>
+        <w:t xml:space="preserve"> }</w:t>
+      </w:r>
+    </w:p>
+    <w:p>
+      <w:pPr>
+        <w:pStyle w:val="Prrafodelista"/>
+        <w:ind w:left="1068"/>
+        <w:jc w:val="both"/>
+        <w:rPr>
+          <w:rFonts w:ascii="Arial" w:hAnsi="Arial" w:cs="Arial"/>
+          <w:b/>
+          <w:bCs/>
+        </w:rPr>
+      </w:pPr>
+    </w:p>
+    <w:p>
+      <w:pPr>
+        <w:pStyle w:val="Prrafodelista"/>
+        <w:ind w:left="1068"/>
+        <w:jc w:val="both"/>
+        <w:rPr>
+          <w:rFonts w:ascii="Arial" w:hAnsi="Arial" w:cs="Arial"/>
+        </w:rPr>
+      </w:pPr>
+    </w:p>
+    <w:p>
+      <w:pPr>
+        <w:pStyle w:val="Prrafodelista"/>
         <w:numPr>
           <w:ilvl w:val="0"/>
           <w:numId w:val="3"/>
@@ -610,7 +991,13 @@
         <w:rPr>
           <w:rFonts w:ascii="Arial" w:hAnsi="Arial" w:cs="Arial"/>
         </w:rPr>
-        <w:t>pf</w:t>
+        <w:t>o</w:t>
+      </w:r>
+      <w:r>
+        <w:rPr>
+          <w:rFonts w:ascii="Arial" w:hAnsi="Arial" w:cs="Arial"/>
+        </w:rPr>
+        <w:t>f</w:t>
       </w:r>
       <w:proofErr w:type="spellEnd"/>
       <w:r>
@@ -675,6 +1062,284 @@
         </w:rPr>
         <w:t xml:space="preserve">. </w:t>
       </w:r>
+    </w:p>
+    <w:p>
+      <w:pPr>
+        <w:pStyle w:val="Prrafodelista"/>
+        <w:ind w:left="1068"/>
+        <w:jc w:val="both"/>
+        <w:rPr>
+          <w:rFonts w:ascii="Arial" w:hAnsi="Arial" w:cs="Arial"/>
+        </w:rPr>
+      </w:pPr>
+    </w:p>
+    <w:p>
+      <w:pPr>
+        <w:pStyle w:val="Prrafodelista"/>
+        <w:ind w:left="1068"/>
+        <w:jc w:val="both"/>
+        <w:rPr>
+          <w:rFonts w:ascii="Arial" w:hAnsi="Arial" w:cs="Arial"/>
+          <w:b/>
+          <w:bCs/>
+          <w:i/>
+          <w:iCs/>
+        </w:rPr>
+      </w:pPr>
+      <w:r>
+        <w:rPr>
+          <w:rFonts w:ascii="Arial" w:hAnsi="Arial" w:cs="Arial"/>
+          <w:b/>
+          <w:bCs/>
+          <w:i/>
+          <w:iCs/>
+        </w:rPr>
+        <w:t xml:space="preserve">G= </w:t>
+      </w:r>
+      <w:r>
+        <w:rPr>
+          <w:rFonts w:ascii="Arial" w:hAnsi="Arial" w:cs="Arial"/>
+          <w:b/>
+          <w:bCs/>
+          <w:i/>
+          <w:iCs/>
+        </w:rPr>
+        <w:t>(N, T, S, P)</w:t>
+      </w:r>
+    </w:p>
+    <w:p>
+      <w:pPr>
+        <w:pStyle w:val="Prrafodelista"/>
+        <w:ind w:left="1068"/>
+        <w:jc w:val="both"/>
+        <w:rPr>
+          <w:rFonts w:ascii="Arial" w:hAnsi="Arial" w:cs="Arial"/>
+          <w:b/>
+          <w:bCs/>
+          <w:i/>
+          <w:iCs/>
+        </w:rPr>
+      </w:pPr>
+    </w:p>
+    <w:p>
+      <w:pPr>
+        <w:pStyle w:val="Prrafodelista"/>
+        <w:ind w:left="1068"/>
+        <w:jc w:val="both"/>
+        <w:rPr>
+          <w:rFonts w:ascii="Arial" w:hAnsi="Arial" w:cs="Arial"/>
+          <w:b/>
+          <w:bCs/>
+          <w:i/>
+          <w:iCs/>
+        </w:rPr>
+      </w:pPr>
+      <w:r>
+        <w:rPr>
+          <w:rFonts w:ascii="Arial" w:hAnsi="Arial" w:cs="Arial"/>
+          <w:b/>
+          <w:bCs/>
+          <w:i/>
+          <w:iCs/>
+        </w:rPr>
+        <w:t xml:space="preserve">N = </w:t>
+      </w:r>
+      <w:r>
+        <w:rPr>
+          <w:rFonts w:ascii="Arial" w:hAnsi="Arial" w:cs="Arial"/>
+          <w:b/>
+          <w:bCs/>
+          <w:i/>
+          <w:iCs/>
+        </w:rPr>
+        <w:t>{S}</w:t>
+      </w:r>
+    </w:p>
+    <w:p>
+      <w:pPr>
+        <w:pStyle w:val="Prrafodelista"/>
+        <w:ind w:left="1068"/>
+        <w:jc w:val="both"/>
+        <w:rPr>
+          <w:rFonts w:ascii="Arial" w:hAnsi="Arial" w:cs="Arial"/>
+          <w:b/>
+          <w:bCs/>
+          <w:i/>
+          <w:iCs/>
+        </w:rPr>
+      </w:pPr>
+    </w:p>
+    <w:p>
+      <w:pPr>
+        <w:pStyle w:val="Prrafodelista"/>
+        <w:ind w:left="1068"/>
+        <w:jc w:val="both"/>
+        <w:rPr>
+          <w:rFonts w:ascii="Arial" w:hAnsi="Arial" w:cs="Arial"/>
+          <w:b/>
+          <w:bCs/>
+          <w:i/>
+          <w:iCs/>
+        </w:rPr>
+      </w:pPr>
+      <w:r>
+        <w:rPr>
+          <w:rFonts w:ascii="Arial" w:hAnsi="Arial" w:cs="Arial"/>
+          <w:b/>
+          <w:bCs/>
+          <w:i/>
+          <w:iCs/>
+        </w:rPr>
+        <w:t xml:space="preserve">T= </w:t>
+      </w:r>
+      <w:r>
+        <w:rPr>
+          <w:rFonts w:ascii="Arial" w:hAnsi="Arial" w:cs="Arial"/>
+          <w:b/>
+          <w:bCs/>
+          <w:i/>
+          <w:iCs/>
+        </w:rPr>
+        <w:t>{(,), ()}</w:t>
+      </w:r>
+    </w:p>
+    <w:p>
+      <w:pPr>
+        <w:pStyle w:val="Prrafodelista"/>
+        <w:ind w:left="1068"/>
+        <w:jc w:val="both"/>
+        <w:rPr>
+          <w:rFonts w:ascii="Arial" w:hAnsi="Arial" w:cs="Arial"/>
+          <w:b/>
+          <w:bCs/>
+          <w:i/>
+          <w:iCs/>
+        </w:rPr>
+      </w:pPr>
+    </w:p>
+    <w:p>
+      <w:pPr>
+        <w:pStyle w:val="Prrafodelista"/>
+        <w:ind w:left="1068"/>
+        <w:jc w:val="both"/>
+        <w:rPr>
+          <w:rFonts w:ascii="Arial" w:hAnsi="Arial" w:cs="Arial"/>
+          <w:b/>
+          <w:bCs/>
+          <w:i/>
+          <w:iCs/>
+        </w:rPr>
+      </w:pPr>
+      <w:r>
+        <w:rPr>
+          <w:rFonts w:ascii="Arial" w:hAnsi="Arial" w:cs="Arial"/>
+          <w:b/>
+          <w:bCs/>
+          <w:i/>
+          <w:iCs/>
+        </w:rPr>
+        <w:t xml:space="preserve">S = </w:t>
+      </w:r>
+      <w:r>
+        <w:rPr>
+          <w:rFonts w:ascii="Arial" w:hAnsi="Arial" w:cs="Arial"/>
+          <w:b/>
+          <w:bCs/>
+          <w:i/>
+          <w:iCs/>
+        </w:rPr>
+        <w:t>S</w:t>
+      </w:r>
+    </w:p>
+    <w:p>
+      <w:pPr>
+        <w:pStyle w:val="Prrafodelista"/>
+        <w:ind w:left="1068"/>
+        <w:jc w:val="both"/>
+        <w:rPr>
+          <w:rFonts w:ascii="Arial" w:hAnsi="Arial" w:cs="Arial"/>
+          <w:b/>
+          <w:bCs/>
+          <w:i/>
+          <w:iCs/>
+        </w:rPr>
+      </w:pPr>
+    </w:p>
+    <w:p>
+      <w:pPr>
+        <w:pStyle w:val="Prrafodelista"/>
+        <w:ind w:left="1068"/>
+        <w:jc w:val="both"/>
+        <w:rPr>
+          <w:rFonts w:ascii="Arial" w:hAnsi="Arial" w:cs="Arial"/>
+          <w:b/>
+          <w:bCs/>
+          <w:i/>
+          <w:iCs/>
+        </w:rPr>
+      </w:pPr>
+      <w:proofErr w:type="gramStart"/>
+      <w:r>
+        <w:rPr>
+          <w:rFonts w:ascii="Arial" w:hAnsi="Arial" w:cs="Arial"/>
+          <w:b/>
+          <w:bCs/>
+          <w:i/>
+          <w:iCs/>
+        </w:rPr>
+        <w:t xml:space="preserve">P = </w:t>
+      </w:r>
+      <w:r>
+        <w:rPr>
+          <w:rFonts w:ascii="Arial" w:hAnsi="Arial" w:cs="Arial"/>
+          <w:b/>
+          <w:bCs/>
+          <w:i/>
+          <w:iCs/>
+        </w:rPr>
+        <w:t>{</w:t>
+      </w:r>
+      <w:r>
+        <w:rPr>
+          <w:rFonts w:ascii="Arial" w:hAnsi="Arial" w:cs="Arial"/>
+          <w:b/>
+          <w:bCs/>
+          <w:i/>
+          <w:iCs/>
+        </w:rPr>
+        <w:t xml:space="preserve"> S -&gt; ?</w:t>
+      </w:r>
+      <w:proofErr w:type="gramEnd"/>
+      <w:r>
+        <w:rPr>
+          <w:rFonts w:ascii="Arial" w:hAnsi="Arial" w:cs="Arial"/>
+          <w:b/>
+          <w:bCs/>
+          <w:i/>
+          <w:iCs/>
+        </w:rPr>
+        <w:t xml:space="preserve"> | SS | (S)</w:t>
+      </w:r>
+      <w:r>
+        <w:rPr>
+          <w:rFonts w:ascii="Arial" w:hAnsi="Arial" w:cs="Arial"/>
+          <w:b/>
+          <w:bCs/>
+          <w:i/>
+          <w:iCs/>
+        </w:rPr>
+        <w:t xml:space="preserve"> }</w:t>
+      </w:r>
+    </w:p>
+    <w:p>
+      <w:pPr>
+        <w:pStyle w:val="Prrafodelista"/>
+        <w:ind w:left="1068"/>
+        <w:jc w:val="both"/>
+        <w:rPr>
+          <w:rFonts w:ascii="Arial" w:hAnsi="Arial" w:cs="Arial"/>
+        </w:rPr>
+      </w:pPr>
     </w:p>
     <w:p>
       <w:pPr>

</xml_diff>

<commit_message>
Respuesta para 4.1 a) y posible respuesta para inciso c)
Correción: No era el inciso b, sino sino inciso c-
</commit_message>
<xml_diff>
--- a/Tarea 3.3/Actividad 3.3 Practicando los lenguajes libres de contexto.docx
+++ b/Tarea 3.3/Actividad 3.3 Practicando los lenguajes libres de contexto.docx
@@ -769,7 +769,7 @@
         <w:pStyle w:val="Prrafodelista"/>
         <w:numPr>
           <w:ilvl w:val="0"/>
-          <w:numId w:val="3"/>
+          <w:numId w:val="5"/>
         </w:numPr>
         <w:jc w:val="both"/>
         <w:rPr>
@@ -837,7 +837,7 @@
         <w:rPr>
           <w:rFonts w:ascii="Arial" w:hAnsi="Arial" w:cs="Arial"/>
         </w:rPr>
-        <w:t>of</w:t>
+        <w:t>over</w:t>
       </w:r>
       <w:proofErr w:type="spellEnd"/>
       <w:r>
@@ -851,7 +851,21 @@
         <w:rPr>
           <w:rFonts w:ascii="Arial" w:hAnsi="Arial" w:cs="Arial"/>
         </w:rPr>
-        <w:t>balanced</w:t>
+        <w:t>alphabet</w:t>
+      </w:r>
+      <w:proofErr w:type="spellEnd"/>
+      <w:r>
+        <w:rPr>
+          <w:rFonts w:ascii="Arial" w:hAnsi="Arial" w:cs="Arial"/>
+        </w:rPr>
+        <w:t xml:space="preserve"> {a, b} </w:t>
+      </w:r>
+      <w:proofErr w:type="spellStart"/>
+      <w:r>
+        <w:rPr>
+          <w:rFonts w:ascii="Arial" w:hAnsi="Arial" w:cs="Arial"/>
+        </w:rPr>
+        <w:t>with</w:t>
       </w:r>
       <w:proofErr w:type="spellEnd"/>
       <w:r>
@@ -865,471 +879,347 @@
         <w:rPr>
           <w:rFonts w:ascii="Arial" w:hAnsi="Arial" w:cs="Arial"/>
         </w:rPr>
-        <w:t>parentheses</w:t>
-      </w:r>
-      <w:proofErr w:type="spellEnd"/>
-      <w:r>
-        <w:rPr>
-          <w:rFonts w:ascii="Arial" w:hAnsi="Arial" w:cs="Arial"/>
-        </w:rPr>
-        <w:t xml:space="preserve">, </w:t>
+        <w:t>exactly</w:t>
+      </w:r>
+      <w:proofErr w:type="spellEnd"/>
+      <w:r>
+        <w:rPr>
+          <w:rFonts w:ascii="Arial" w:hAnsi="Arial" w:cs="Arial"/>
+        </w:rPr>
+        <w:t xml:space="preserve"> </w:t>
+      </w:r>
+      <w:proofErr w:type="spellStart"/>
+      <w:r>
+        <w:rPr>
+          <w:rFonts w:ascii="Arial" w:hAnsi="Arial" w:cs="Arial"/>
+        </w:rPr>
+        <w:t>twice</w:t>
+      </w:r>
+      <w:proofErr w:type="spellEnd"/>
+      <w:r>
+        <w:rPr>
+          <w:rFonts w:ascii="Arial" w:hAnsi="Arial" w:cs="Arial"/>
+        </w:rPr>
+        <w:t xml:space="preserve"> as </w:t>
+      </w:r>
+      <w:proofErr w:type="spellStart"/>
+      <w:r>
+        <w:rPr>
+          <w:rFonts w:ascii="Arial" w:hAnsi="Arial" w:cs="Arial"/>
+        </w:rPr>
+        <w:t>many</w:t>
+      </w:r>
+      <w:proofErr w:type="spellEnd"/>
+      <w:r>
+        <w:rPr>
+          <w:rFonts w:ascii="Arial" w:hAnsi="Arial" w:cs="Arial"/>
+        </w:rPr>
+        <w:t xml:space="preserve"> </w:t>
+      </w:r>
+      <w:proofErr w:type="spellStart"/>
+      <w:r>
+        <w:rPr>
+          <w:rFonts w:ascii="Arial" w:hAnsi="Arial" w:cs="Arial"/>
+        </w:rPr>
+        <w:t>a´s</w:t>
+      </w:r>
+      <w:proofErr w:type="spellEnd"/>
+      <w:r>
+        <w:rPr>
+          <w:rFonts w:ascii="Arial" w:hAnsi="Arial" w:cs="Arial"/>
+        </w:rPr>
+        <w:t xml:space="preserve"> and </w:t>
+      </w:r>
+      <w:proofErr w:type="spellStart"/>
+      <w:r>
+        <w:rPr>
+          <w:rFonts w:ascii="Arial" w:hAnsi="Arial" w:cs="Arial"/>
+        </w:rPr>
+        <w:t>b´s</w:t>
+      </w:r>
+      <w:proofErr w:type="spellEnd"/>
+      <w:r>
+        <w:rPr>
+          <w:rFonts w:ascii="Arial" w:hAnsi="Arial" w:cs="Arial"/>
+        </w:rPr>
+        <w:t>.</w:t>
+      </w:r>
+    </w:p>
+    <w:p>
+      <w:pPr>
+        <w:pStyle w:val="Prrafodelista"/>
+        <w:ind w:left="1068"/>
+        <w:jc w:val="both"/>
+        <w:rPr>
+          <w:rFonts w:ascii="Arial" w:hAnsi="Arial" w:cs="Arial"/>
+          <w:b/>
+          <w:bCs/>
+          <w:i/>
+          <w:iCs/>
+        </w:rPr>
+      </w:pPr>
+      <w:r>
+        <w:rPr>
+          <w:rFonts w:ascii="Arial" w:hAnsi="Arial" w:cs="Arial"/>
+          <w:b/>
+          <w:bCs/>
+          <w:i/>
+          <w:iCs/>
+        </w:rPr>
+        <w:t xml:space="preserve">G= </w:t>
+      </w:r>
+      <w:r>
+        <w:rPr>
+          <w:rFonts w:ascii="Arial" w:hAnsi="Arial" w:cs="Arial"/>
+          <w:b/>
+          <w:bCs/>
+          <w:i/>
+          <w:iCs/>
+        </w:rPr>
+        <w:t>(N, T, S, P)</w:t>
+      </w:r>
+    </w:p>
+    <w:p>
+      <w:pPr>
+        <w:pStyle w:val="Prrafodelista"/>
+        <w:ind w:left="1068"/>
+        <w:jc w:val="both"/>
+        <w:rPr>
+          <w:rFonts w:ascii="Arial" w:hAnsi="Arial" w:cs="Arial"/>
+          <w:b/>
+          <w:bCs/>
+          <w:i/>
+          <w:iCs/>
+        </w:rPr>
+      </w:pPr>
+    </w:p>
+    <w:p>
+      <w:pPr>
+        <w:pStyle w:val="Prrafodelista"/>
+        <w:ind w:left="1068"/>
+        <w:jc w:val="both"/>
+        <w:rPr>
+          <w:rFonts w:ascii="Arial" w:hAnsi="Arial" w:cs="Arial"/>
+          <w:b/>
+          <w:bCs/>
+          <w:i/>
+          <w:iCs/>
+        </w:rPr>
+      </w:pPr>
+      <w:r>
+        <w:rPr>
+          <w:rFonts w:ascii="Arial" w:hAnsi="Arial" w:cs="Arial"/>
+          <w:b/>
+          <w:bCs/>
+          <w:i/>
+          <w:iCs/>
+        </w:rPr>
+        <w:t xml:space="preserve">N = </w:t>
+      </w:r>
+      <w:r>
+        <w:rPr>
+          <w:rFonts w:ascii="Arial" w:hAnsi="Arial" w:cs="Arial"/>
+          <w:b/>
+          <w:bCs/>
+          <w:i/>
+          <w:iCs/>
+        </w:rPr>
+        <w:t>{S}</w:t>
+      </w:r>
+    </w:p>
+    <w:p>
+      <w:pPr>
+        <w:pStyle w:val="Prrafodelista"/>
+        <w:ind w:left="1068"/>
+        <w:jc w:val="both"/>
+        <w:rPr>
+          <w:rFonts w:ascii="Arial" w:hAnsi="Arial" w:cs="Arial"/>
+          <w:b/>
+          <w:bCs/>
+          <w:i/>
+          <w:iCs/>
+        </w:rPr>
+      </w:pPr>
+    </w:p>
+    <w:p>
+      <w:pPr>
+        <w:pStyle w:val="Prrafodelista"/>
+        <w:ind w:left="1068"/>
+        <w:jc w:val="both"/>
+        <w:rPr>
+          <w:rFonts w:ascii="Arial" w:hAnsi="Arial" w:cs="Arial"/>
+          <w:b/>
+          <w:bCs/>
+          <w:i/>
+          <w:iCs/>
+        </w:rPr>
+      </w:pPr>
+      <w:r>
+        <w:rPr>
+          <w:rFonts w:ascii="Arial" w:hAnsi="Arial" w:cs="Arial"/>
+          <w:b/>
+          <w:bCs/>
+          <w:i/>
+          <w:iCs/>
+        </w:rPr>
+        <w:t xml:space="preserve">T= </w:t>
+      </w:r>
+      <w:r>
+        <w:rPr>
+          <w:rFonts w:ascii="Arial" w:hAnsi="Arial" w:cs="Arial"/>
+          <w:b/>
+          <w:bCs/>
+          <w:i/>
+          <w:iCs/>
+        </w:rPr>
+        <w:t>{</w:t>
+      </w:r>
+      <w:r>
+        <w:rPr>
+          <w:rFonts w:ascii="Arial" w:hAnsi="Arial" w:cs="Arial"/>
+          <w:b/>
+          <w:bCs/>
+          <w:i/>
+          <w:iCs/>
+        </w:rPr>
+        <w:t>a, b</w:t>
+      </w:r>
+      <w:r>
+        <w:rPr>
+          <w:rFonts w:ascii="Arial" w:hAnsi="Arial" w:cs="Arial"/>
+          <w:b/>
+          <w:bCs/>
+          <w:i/>
+          <w:iCs/>
+        </w:rPr>
+        <w:t>}</w:t>
+      </w:r>
+    </w:p>
+    <w:p>
+      <w:pPr>
+        <w:pStyle w:val="Prrafodelista"/>
+        <w:ind w:left="1068"/>
+        <w:jc w:val="both"/>
+        <w:rPr>
+          <w:rFonts w:ascii="Arial" w:hAnsi="Arial" w:cs="Arial"/>
+          <w:b/>
+          <w:bCs/>
+          <w:i/>
+          <w:iCs/>
+        </w:rPr>
+      </w:pPr>
+    </w:p>
+    <w:p>
+      <w:pPr>
+        <w:pStyle w:val="Prrafodelista"/>
+        <w:ind w:left="1068"/>
+        <w:jc w:val="both"/>
+        <w:rPr>
+          <w:rFonts w:ascii="Arial" w:hAnsi="Arial" w:cs="Arial"/>
+          <w:b/>
+          <w:bCs/>
+          <w:i/>
+          <w:iCs/>
+        </w:rPr>
+      </w:pPr>
+      <w:r>
+        <w:rPr>
+          <w:rFonts w:ascii="Arial" w:hAnsi="Arial" w:cs="Arial"/>
+          <w:b/>
+          <w:bCs/>
+          <w:i/>
+          <w:iCs/>
+        </w:rPr>
+        <w:t xml:space="preserve">P = </w:t>
+      </w:r>
+      <w:r>
+        <w:rPr>
+          <w:rFonts w:ascii="Arial" w:hAnsi="Arial" w:cs="Arial"/>
+          <w:b/>
+          <w:bCs/>
+          <w:i/>
+          <w:iCs/>
+        </w:rPr>
+        <w:t>{</w:t>
+      </w:r>
+      <w:r>
+        <w:rPr>
+          <w:rFonts w:ascii="Arial" w:hAnsi="Arial" w:cs="Arial"/>
+          <w:b/>
+          <w:bCs/>
+          <w:i/>
+          <w:iCs/>
+        </w:rPr>
+        <w:t xml:space="preserve"> S -&gt; </w:t>
+      </w:r>
+      <w:proofErr w:type="spellStart"/>
+      <w:r>
+        <w:rPr>
+          <w:rFonts w:ascii="Arial" w:hAnsi="Arial" w:cs="Arial"/>
+          <w:b/>
+          <w:bCs/>
+          <w:i/>
+          <w:iCs/>
+        </w:rPr>
+        <w:t>SaSbSaS</w:t>
+      </w:r>
+      <w:proofErr w:type="spellEnd"/>
+      <w:r>
+        <w:rPr>
+          <w:rFonts w:ascii="Arial" w:hAnsi="Arial" w:cs="Arial"/>
+          <w:b/>
+          <w:bCs/>
+          <w:i/>
+          <w:iCs/>
+        </w:rPr>
+        <w:t>,</w:t>
+      </w:r>
+    </w:p>
+    <w:p>
+      <w:pPr>
+        <w:pStyle w:val="Prrafodelista"/>
+        <w:ind w:left="1416"/>
+        <w:jc w:val="both"/>
+        <w:rPr>
+          <w:rFonts w:ascii="Arial" w:hAnsi="Arial" w:cs="Arial"/>
+          <w:b/>
+          <w:bCs/>
+          <w:i/>
+          <w:iCs/>
+        </w:rPr>
+      </w:pPr>
+      <w:r>
+        <w:rPr>
+          <w:rFonts w:ascii="Arial" w:hAnsi="Arial" w:cs="Arial"/>
+          <w:b/>
+          <w:bCs/>
+          <w:i/>
+          <w:iCs/>
+        </w:rPr>
+        <w:t xml:space="preserve">   S -</w:t>
       </w:r>
       <w:proofErr w:type="gramStart"/>
       <w:r>
         <w:rPr>
           <w:rFonts w:ascii="Arial" w:hAnsi="Arial" w:cs="Arial"/>
-        </w:rPr>
-        <w:t>i.e..</w:t>
+          <w:b/>
+          <w:bCs/>
+          <w:i/>
+          <w:iCs/>
+        </w:rPr>
+        <w:t xml:space="preserve">&gt; </w:t>
+      </w:r>
+      <w:r>
+        <w:rPr>
+          <w:rFonts w:ascii="Arial" w:hAnsi="Arial" w:cs="Arial"/>
+          <w:b/>
+          <w:bCs/>
+          <w:i/>
+          <w:iCs/>
+        </w:rPr>
+        <w:t xml:space="preserve"> }</w:t>
       </w:r>
       <w:proofErr w:type="gramEnd"/>
-      <w:r>
-        <w:rPr>
-          <w:rFonts w:ascii="Arial" w:hAnsi="Arial" w:cs="Arial"/>
-        </w:rPr>
-        <w:t xml:space="preserve"> </w:t>
-      </w:r>
-      <w:proofErr w:type="spellStart"/>
-      <w:r>
-        <w:rPr>
-          <w:rFonts w:ascii="Arial" w:hAnsi="Arial" w:cs="Arial"/>
-        </w:rPr>
-        <w:t>each</w:t>
-      </w:r>
-      <w:proofErr w:type="spellEnd"/>
-      <w:r>
-        <w:rPr>
-          <w:rFonts w:ascii="Arial" w:hAnsi="Arial" w:cs="Arial"/>
-        </w:rPr>
-        <w:t xml:space="preserve"> </w:t>
-      </w:r>
-      <w:proofErr w:type="spellStart"/>
-      <w:r>
-        <w:rPr>
-          <w:rFonts w:ascii="Arial" w:hAnsi="Arial" w:cs="Arial"/>
-        </w:rPr>
-        <w:t>left</w:t>
-      </w:r>
-      <w:proofErr w:type="spellEnd"/>
-      <w:r>
-        <w:rPr>
-          <w:rFonts w:ascii="Arial" w:hAnsi="Arial" w:cs="Arial"/>
-        </w:rPr>
-        <w:t xml:space="preserve"> </w:t>
-      </w:r>
-      <w:proofErr w:type="spellStart"/>
-      <w:r>
-        <w:rPr>
-          <w:rFonts w:ascii="Arial" w:hAnsi="Arial" w:cs="Arial"/>
-        </w:rPr>
-        <w:t>parenthesis</w:t>
-      </w:r>
-      <w:proofErr w:type="spellEnd"/>
-      <w:r>
-        <w:rPr>
-          <w:rFonts w:ascii="Arial" w:hAnsi="Arial" w:cs="Arial"/>
-        </w:rPr>
-        <w:t xml:space="preserve"> has a </w:t>
-      </w:r>
-      <w:proofErr w:type="spellStart"/>
-      <w:r>
-        <w:rPr>
-          <w:rFonts w:ascii="Arial" w:hAnsi="Arial" w:cs="Arial"/>
-        </w:rPr>
-        <w:t>matching</w:t>
-      </w:r>
-      <w:proofErr w:type="spellEnd"/>
-      <w:r>
-        <w:rPr>
-          <w:rFonts w:ascii="Arial" w:hAnsi="Arial" w:cs="Arial"/>
-        </w:rPr>
-        <w:t xml:space="preserve"> </w:t>
-      </w:r>
-      <w:proofErr w:type="spellStart"/>
-      <w:r>
-        <w:rPr>
-          <w:rFonts w:ascii="Arial" w:hAnsi="Arial" w:cs="Arial"/>
-        </w:rPr>
-        <w:t>right</w:t>
-      </w:r>
-      <w:proofErr w:type="spellEnd"/>
-      <w:r>
-        <w:rPr>
-          <w:rFonts w:ascii="Arial" w:hAnsi="Arial" w:cs="Arial"/>
-        </w:rPr>
-        <w:t xml:space="preserve"> </w:t>
-      </w:r>
-      <w:proofErr w:type="spellStart"/>
-      <w:r>
-        <w:rPr>
-          <w:rFonts w:ascii="Arial" w:hAnsi="Arial" w:cs="Arial"/>
-        </w:rPr>
-        <w:t>parenthesis</w:t>
-      </w:r>
-      <w:proofErr w:type="spellEnd"/>
-      <w:r>
-        <w:rPr>
-          <w:rFonts w:ascii="Arial" w:hAnsi="Arial" w:cs="Arial"/>
-        </w:rPr>
-        <w:t xml:space="preserve"> and </w:t>
-      </w:r>
-      <w:proofErr w:type="spellStart"/>
-      <w:r>
-        <w:rPr>
-          <w:rFonts w:ascii="Arial" w:hAnsi="Arial" w:cs="Arial"/>
-        </w:rPr>
-        <w:t>pairs</w:t>
-      </w:r>
-      <w:proofErr w:type="spellEnd"/>
-      <w:r>
-        <w:rPr>
-          <w:rFonts w:ascii="Arial" w:hAnsi="Arial" w:cs="Arial"/>
-        </w:rPr>
-        <w:t xml:space="preserve"> </w:t>
-      </w:r>
-      <w:proofErr w:type="spellStart"/>
-      <w:r>
-        <w:rPr>
-          <w:rFonts w:ascii="Arial" w:hAnsi="Arial" w:cs="Arial"/>
-        </w:rPr>
-        <w:t>o</w:t>
-      </w:r>
-      <w:r>
-        <w:rPr>
-          <w:rFonts w:ascii="Arial" w:hAnsi="Arial" w:cs="Arial"/>
-        </w:rPr>
-        <w:t>f</w:t>
-      </w:r>
-      <w:proofErr w:type="spellEnd"/>
-      <w:r>
-        <w:rPr>
-          <w:rFonts w:ascii="Arial" w:hAnsi="Arial" w:cs="Arial"/>
-        </w:rPr>
-        <w:t xml:space="preserve"> </w:t>
-      </w:r>
-      <w:proofErr w:type="spellStart"/>
-      <w:r>
-        <w:rPr>
-          <w:rFonts w:ascii="Arial" w:hAnsi="Arial" w:cs="Arial"/>
-        </w:rPr>
-        <w:t>matching</w:t>
-      </w:r>
-      <w:proofErr w:type="spellEnd"/>
-      <w:r>
-        <w:rPr>
-          <w:rFonts w:ascii="Arial" w:hAnsi="Arial" w:cs="Arial"/>
-        </w:rPr>
-        <w:t xml:space="preserve"> </w:t>
-      </w:r>
-      <w:proofErr w:type="spellStart"/>
-      <w:r>
-        <w:rPr>
-          <w:rFonts w:ascii="Arial" w:hAnsi="Arial" w:cs="Arial"/>
-        </w:rPr>
-        <w:t>parentheses</w:t>
-      </w:r>
-      <w:proofErr w:type="spellEnd"/>
-      <w:r>
-        <w:rPr>
-          <w:rFonts w:ascii="Arial" w:hAnsi="Arial" w:cs="Arial"/>
-        </w:rPr>
-        <w:t xml:space="preserve"> are </w:t>
-      </w:r>
-      <w:proofErr w:type="spellStart"/>
-      <w:r>
-        <w:rPr>
-          <w:rFonts w:ascii="Arial" w:hAnsi="Arial" w:cs="Arial"/>
-        </w:rPr>
-        <w:t>properly</w:t>
-      </w:r>
-      <w:proofErr w:type="spellEnd"/>
-      <w:r>
-        <w:rPr>
-          <w:rFonts w:ascii="Arial" w:hAnsi="Arial" w:cs="Arial"/>
-        </w:rPr>
-        <w:t xml:space="preserve"> </w:t>
-      </w:r>
-      <w:proofErr w:type="spellStart"/>
-      <w:r>
-        <w:rPr>
-          <w:rFonts w:ascii="Arial" w:hAnsi="Arial" w:cs="Arial"/>
-        </w:rPr>
-        <w:t>nested</w:t>
-      </w:r>
-      <w:proofErr w:type="spellEnd"/>
-      <w:r>
-        <w:rPr>
-          <w:rFonts w:ascii="Arial" w:hAnsi="Arial" w:cs="Arial"/>
-        </w:rPr>
-        <w:t xml:space="preserve">. </w:t>
-      </w:r>
-    </w:p>
-    <w:p>
-      <w:pPr>
-        <w:pStyle w:val="Prrafodelista"/>
-        <w:ind w:left="1068"/>
-        <w:jc w:val="both"/>
-        <w:rPr>
-          <w:rFonts w:ascii="Arial" w:hAnsi="Arial" w:cs="Arial"/>
-        </w:rPr>
-      </w:pPr>
-    </w:p>
-    <w:p>
-      <w:pPr>
-        <w:pStyle w:val="Prrafodelista"/>
-        <w:ind w:left="1068"/>
-        <w:jc w:val="both"/>
-        <w:rPr>
-          <w:rFonts w:ascii="Arial" w:hAnsi="Arial" w:cs="Arial"/>
-          <w:b/>
-          <w:bCs/>
-          <w:i/>
-          <w:iCs/>
-        </w:rPr>
-      </w:pPr>
-      <w:r>
-        <w:rPr>
-          <w:rFonts w:ascii="Arial" w:hAnsi="Arial" w:cs="Arial"/>
-          <w:b/>
-          <w:bCs/>
-          <w:i/>
-          <w:iCs/>
-        </w:rPr>
-        <w:t xml:space="preserve">G= </w:t>
-      </w:r>
-      <w:r>
-        <w:rPr>
-          <w:rFonts w:ascii="Arial" w:hAnsi="Arial" w:cs="Arial"/>
-          <w:b/>
-          <w:bCs/>
-          <w:i/>
-          <w:iCs/>
-        </w:rPr>
-        <w:t>(N, T, S, P)</w:t>
-      </w:r>
-    </w:p>
-    <w:p>
-      <w:pPr>
-        <w:pStyle w:val="Prrafodelista"/>
-        <w:ind w:left="1068"/>
-        <w:jc w:val="both"/>
-        <w:rPr>
-          <w:rFonts w:ascii="Arial" w:hAnsi="Arial" w:cs="Arial"/>
-          <w:b/>
-          <w:bCs/>
-          <w:i/>
-          <w:iCs/>
-        </w:rPr>
-      </w:pPr>
-    </w:p>
-    <w:p>
-      <w:pPr>
-        <w:pStyle w:val="Prrafodelista"/>
-        <w:ind w:left="1068"/>
-        <w:jc w:val="both"/>
-        <w:rPr>
-          <w:rFonts w:ascii="Arial" w:hAnsi="Arial" w:cs="Arial"/>
-          <w:b/>
-          <w:bCs/>
-          <w:i/>
-          <w:iCs/>
-        </w:rPr>
-      </w:pPr>
-      <w:r>
-        <w:rPr>
-          <w:rFonts w:ascii="Arial" w:hAnsi="Arial" w:cs="Arial"/>
-          <w:b/>
-          <w:bCs/>
-          <w:i/>
-          <w:iCs/>
-        </w:rPr>
-        <w:t xml:space="preserve">N = </w:t>
-      </w:r>
-      <w:r>
-        <w:rPr>
-          <w:rFonts w:ascii="Arial" w:hAnsi="Arial" w:cs="Arial"/>
-          <w:b/>
-          <w:bCs/>
-          <w:i/>
-          <w:iCs/>
-        </w:rPr>
-        <w:t>{S}</w:t>
-      </w:r>
-    </w:p>
-    <w:p>
-      <w:pPr>
-        <w:pStyle w:val="Prrafodelista"/>
-        <w:ind w:left="1068"/>
-        <w:jc w:val="both"/>
-        <w:rPr>
-          <w:rFonts w:ascii="Arial" w:hAnsi="Arial" w:cs="Arial"/>
-          <w:b/>
-          <w:bCs/>
-          <w:i/>
-          <w:iCs/>
-        </w:rPr>
-      </w:pPr>
-    </w:p>
-    <w:p>
-      <w:pPr>
-        <w:pStyle w:val="Prrafodelista"/>
-        <w:ind w:left="1068"/>
-        <w:jc w:val="both"/>
-        <w:rPr>
-          <w:rFonts w:ascii="Arial" w:hAnsi="Arial" w:cs="Arial"/>
-          <w:b/>
-          <w:bCs/>
-          <w:i/>
-          <w:iCs/>
-        </w:rPr>
-      </w:pPr>
-      <w:r>
-        <w:rPr>
-          <w:rFonts w:ascii="Arial" w:hAnsi="Arial" w:cs="Arial"/>
-          <w:b/>
-          <w:bCs/>
-          <w:i/>
-          <w:iCs/>
-        </w:rPr>
-        <w:t xml:space="preserve">T= </w:t>
-      </w:r>
-      <w:r>
-        <w:rPr>
-          <w:rFonts w:ascii="Arial" w:hAnsi="Arial" w:cs="Arial"/>
-          <w:b/>
-          <w:bCs/>
-          <w:i/>
-          <w:iCs/>
-        </w:rPr>
-        <w:t>{(,), ()}</w:t>
-      </w:r>
-    </w:p>
-    <w:p>
-      <w:pPr>
-        <w:pStyle w:val="Prrafodelista"/>
-        <w:ind w:left="1068"/>
-        <w:jc w:val="both"/>
-        <w:rPr>
-          <w:rFonts w:ascii="Arial" w:hAnsi="Arial" w:cs="Arial"/>
-          <w:b/>
-          <w:bCs/>
-          <w:i/>
-          <w:iCs/>
-        </w:rPr>
-      </w:pPr>
-    </w:p>
-    <w:p>
-      <w:pPr>
-        <w:pStyle w:val="Prrafodelista"/>
-        <w:ind w:left="1068"/>
-        <w:jc w:val="both"/>
-        <w:rPr>
-          <w:rFonts w:ascii="Arial" w:hAnsi="Arial" w:cs="Arial"/>
-          <w:b/>
-          <w:bCs/>
-          <w:i/>
-          <w:iCs/>
-        </w:rPr>
-      </w:pPr>
-      <w:r>
-        <w:rPr>
-          <w:rFonts w:ascii="Arial" w:hAnsi="Arial" w:cs="Arial"/>
-          <w:b/>
-          <w:bCs/>
-          <w:i/>
-          <w:iCs/>
-        </w:rPr>
-        <w:t xml:space="preserve">S = </w:t>
-      </w:r>
-      <w:r>
-        <w:rPr>
-          <w:rFonts w:ascii="Arial" w:hAnsi="Arial" w:cs="Arial"/>
-          <w:b/>
-          <w:bCs/>
-          <w:i/>
-          <w:iCs/>
-        </w:rPr>
-        <w:t>S</w:t>
-      </w:r>
-    </w:p>
-    <w:p>
-      <w:pPr>
-        <w:pStyle w:val="Prrafodelista"/>
-        <w:ind w:left="1068"/>
-        <w:jc w:val="both"/>
-        <w:rPr>
-          <w:rFonts w:ascii="Arial" w:hAnsi="Arial" w:cs="Arial"/>
-          <w:b/>
-          <w:bCs/>
-          <w:i/>
-          <w:iCs/>
-        </w:rPr>
-      </w:pPr>
-    </w:p>
-    <w:p>
-      <w:pPr>
-        <w:pStyle w:val="Prrafodelista"/>
-        <w:ind w:left="1068"/>
-        <w:jc w:val="both"/>
-        <w:rPr>
-          <w:rFonts w:ascii="Arial" w:hAnsi="Arial" w:cs="Arial"/>
-          <w:b/>
-          <w:bCs/>
-          <w:i/>
-          <w:iCs/>
-        </w:rPr>
-      </w:pPr>
-      <w:proofErr w:type="gramStart"/>
-      <w:r>
-        <w:rPr>
-          <w:rFonts w:ascii="Arial" w:hAnsi="Arial" w:cs="Arial"/>
-          <w:b/>
-          <w:bCs/>
-          <w:i/>
-          <w:iCs/>
-        </w:rPr>
-        <w:t xml:space="preserve">P = </w:t>
-      </w:r>
-      <w:r>
-        <w:rPr>
-          <w:rFonts w:ascii="Arial" w:hAnsi="Arial" w:cs="Arial"/>
-          <w:b/>
-          <w:bCs/>
-          <w:i/>
-          <w:iCs/>
-        </w:rPr>
-        <w:t>{</w:t>
-      </w:r>
-      <w:r>
-        <w:rPr>
-          <w:rFonts w:ascii="Arial" w:hAnsi="Arial" w:cs="Arial"/>
-          <w:b/>
-          <w:bCs/>
-          <w:i/>
-          <w:iCs/>
-        </w:rPr>
-        <w:t xml:space="preserve"> S -&gt; ?</w:t>
-      </w:r>
-      <w:proofErr w:type="gramEnd"/>
-      <w:r>
-        <w:rPr>
-          <w:rFonts w:ascii="Arial" w:hAnsi="Arial" w:cs="Arial"/>
-          <w:b/>
-          <w:bCs/>
-          <w:i/>
-          <w:iCs/>
-        </w:rPr>
-        <w:t xml:space="preserve"> | SS | (S)</w:t>
-      </w:r>
-      <w:r>
-        <w:rPr>
-          <w:rFonts w:ascii="Arial" w:hAnsi="Arial" w:cs="Arial"/>
-          <w:b/>
-          <w:bCs/>
-          <w:i/>
-          <w:iCs/>
-        </w:rPr>
-        <w:t xml:space="preserve"> }</w:t>
-      </w:r>
     </w:p>
     <w:p>
       <w:pPr>
@@ -2092,6 +1982,97 @@
       </w:pPr>
     </w:lvl>
   </w:abstractNum>
+  <w:abstractNum w:abstractNumId="4" w15:restartNumberingAfterBreak="0">
+    <w:nsid w:val="6C7763E5"/>
+    <w:multiLevelType w:val="hybridMultilevel"/>
+    <w:tmpl w:val="67186BF0"/>
+    <w:lvl w:ilvl="0" w:tplc="37809994">
+      <w:start w:val="3"/>
+      <w:numFmt w:val="lowerLetter"/>
+      <w:lvlText w:val="%1)"/>
+      <w:lvlJc w:val="left"/>
+      <w:pPr>
+        <w:ind w:left="1068" w:hanging="360"/>
+      </w:pPr>
+      <w:rPr>
+        <w:rFonts w:hint="default"/>
+        <w:b/>
+        <w:bCs/>
+      </w:rPr>
+    </w:lvl>
+    <w:lvl w:ilvl="1" w:tplc="080A0019" w:tentative="1">
+      <w:start w:val="1"/>
+      <w:numFmt w:val="lowerLetter"/>
+      <w:lvlText w:val="%2."/>
+      <w:lvlJc w:val="left"/>
+      <w:pPr>
+        <w:ind w:left="1788" w:hanging="360"/>
+      </w:pPr>
+    </w:lvl>
+    <w:lvl w:ilvl="2" w:tplc="080A001B" w:tentative="1">
+      <w:start w:val="1"/>
+      <w:numFmt w:val="lowerRoman"/>
+      <w:lvlText w:val="%3."/>
+      <w:lvlJc w:val="right"/>
+      <w:pPr>
+        <w:ind w:left="2508" w:hanging="180"/>
+      </w:pPr>
+    </w:lvl>
+    <w:lvl w:ilvl="3" w:tplc="080A000F" w:tentative="1">
+      <w:start w:val="1"/>
+      <w:numFmt w:val="decimal"/>
+      <w:lvlText w:val="%4."/>
+      <w:lvlJc w:val="left"/>
+      <w:pPr>
+        <w:ind w:left="3228" w:hanging="360"/>
+      </w:pPr>
+    </w:lvl>
+    <w:lvl w:ilvl="4" w:tplc="080A0019" w:tentative="1">
+      <w:start w:val="1"/>
+      <w:numFmt w:val="lowerLetter"/>
+      <w:lvlText w:val="%5."/>
+      <w:lvlJc w:val="left"/>
+      <w:pPr>
+        <w:ind w:left="3948" w:hanging="360"/>
+      </w:pPr>
+    </w:lvl>
+    <w:lvl w:ilvl="5" w:tplc="080A001B" w:tentative="1">
+      <w:start w:val="1"/>
+      <w:numFmt w:val="lowerRoman"/>
+      <w:lvlText w:val="%6."/>
+      <w:lvlJc w:val="right"/>
+      <w:pPr>
+        <w:ind w:left="4668" w:hanging="180"/>
+      </w:pPr>
+    </w:lvl>
+    <w:lvl w:ilvl="6" w:tplc="080A000F" w:tentative="1">
+      <w:start w:val="1"/>
+      <w:numFmt w:val="decimal"/>
+      <w:lvlText w:val="%7."/>
+      <w:lvlJc w:val="left"/>
+      <w:pPr>
+        <w:ind w:left="5388" w:hanging="360"/>
+      </w:pPr>
+    </w:lvl>
+    <w:lvl w:ilvl="7" w:tplc="080A0019" w:tentative="1">
+      <w:start w:val="1"/>
+      <w:numFmt w:val="lowerLetter"/>
+      <w:lvlText w:val="%8."/>
+      <w:lvlJc w:val="left"/>
+      <w:pPr>
+        <w:ind w:left="6108" w:hanging="360"/>
+      </w:pPr>
+    </w:lvl>
+    <w:lvl w:ilvl="8" w:tplc="080A001B" w:tentative="1">
+      <w:start w:val="1"/>
+      <w:numFmt w:val="lowerRoman"/>
+      <w:lvlText w:val="%9."/>
+      <w:lvlJc w:val="right"/>
+      <w:pPr>
+        <w:ind w:left="6828" w:hanging="180"/>
+      </w:pPr>
+    </w:lvl>
+  </w:abstractNum>
   <w:num w:numId="1">
     <w:abstractNumId w:val="2"/>
   </w:num>
@@ -2103,6 +2084,9 @@
   </w:num>
   <w:num w:numId="4">
     <w:abstractNumId w:val="1"/>
+  </w:num>
+  <w:num w:numId="5">
+    <w:abstractNumId w:val="4"/>
   </w:num>
 </w:numbering>
 </file>

</xml_diff>

<commit_message>
Respuesta para 4.1 insico c) completada
</commit_message>
<xml_diff>
--- a/Tarea 3.3/Actividad 3.3 Practicando los lenguajes libres de contexto.docx
+++ b/Tarea 3.3/Actividad 3.3 Practicando los lenguajes libres de contexto.docx
@@ -1196,6 +1196,88 @@
           <w:i/>
           <w:iCs/>
         </w:rPr>
+        <w:t xml:space="preserve">   S -&gt; </w:t>
+      </w:r>
+      <w:proofErr w:type="spellStart"/>
+      <w:r>
+        <w:rPr>
+          <w:rFonts w:ascii="Arial" w:hAnsi="Arial" w:cs="Arial"/>
+          <w:b/>
+          <w:bCs/>
+          <w:i/>
+          <w:iCs/>
+        </w:rPr>
+        <w:t>SaSaSbS</w:t>
+      </w:r>
+      <w:proofErr w:type="spellEnd"/>
+    </w:p>
+    <w:p>
+      <w:pPr>
+        <w:pStyle w:val="Prrafodelista"/>
+        <w:ind w:left="1416"/>
+        <w:jc w:val="both"/>
+        <w:rPr>
+          <w:rFonts w:ascii="Arial" w:hAnsi="Arial" w:cs="Arial"/>
+          <w:b/>
+          <w:bCs/>
+          <w:i/>
+          <w:iCs/>
+        </w:rPr>
+      </w:pPr>
+      <w:r>
+        <w:rPr>
+          <w:rFonts w:ascii="Arial" w:hAnsi="Arial" w:cs="Arial"/>
+          <w:b/>
+          <w:bCs/>
+          <w:i/>
+          <w:iCs/>
+        </w:rPr>
+        <w:t xml:space="preserve">   S -&gt;</w:t>
+      </w:r>
+      <w:r>
+        <w:rPr>
+          <w:rFonts w:ascii="Arial" w:hAnsi="Arial" w:cs="Arial"/>
+          <w:b/>
+          <w:bCs/>
+          <w:i/>
+          <w:iCs/>
+        </w:rPr>
+        <w:t xml:space="preserve"> </w:t>
+      </w:r>
+      <w:proofErr w:type="spellStart"/>
+      <w:r>
+        <w:rPr>
+          <w:rFonts w:ascii="Arial" w:hAnsi="Arial" w:cs="Arial"/>
+          <w:b/>
+          <w:bCs/>
+          <w:i/>
+          <w:iCs/>
+        </w:rPr>
+        <w:t>SbSaSaS</w:t>
+      </w:r>
+      <w:proofErr w:type="spellEnd"/>
+    </w:p>
+    <w:p>
+      <w:pPr>
+        <w:pStyle w:val="Prrafodelista"/>
+        <w:ind w:left="1416"/>
+        <w:jc w:val="both"/>
+        <w:rPr>
+          <w:rFonts w:ascii="Arial" w:hAnsi="Arial" w:cs="Arial"/>
+          <w:b/>
+          <w:bCs/>
+          <w:i/>
+          <w:iCs/>
+        </w:rPr>
+      </w:pPr>
+      <w:r>
+        <w:rPr>
+          <w:rFonts w:ascii="Arial" w:hAnsi="Arial" w:cs="Arial"/>
+          <w:b/>
+          <w:bCs/>
+          <w:i/>
+          <w:iCs/>
+        </w:rPr>
         <w:t xml:space="preserve">   S -</w:t>
       </w:r>
       <w:proofErr w:type="gramStart"/>
@@ -1207,19 +1289,39 @@
           <w:i/>
           <w:iCs/>
         </w:rPr>
-        <w:t xml:space="preserve">&gt; </w:t>
-      </w:r>
-      <w:r>
-        <w:rPr>
-          <w:rFonts w:ascii="Arial" w:hAnsi="Arial" w:cs="Arial"/>
-          <w:b/>
-          <w:bCs/>
-          <w:i/>
-          <w:iCs/>
-        </w:rPr>
-        <w:t xml:space="preserve"> }</w:t>
+        <w:t xml:space="preserve">&gt;  </w:t>
+      </w:r>
+      <w:r>
+        <w:rPr>
+          <w:rFonts w:ascii="Arial" w:hAnsi="Arial" w:cs="Arial"/>
+          <w:b/>
+          <w:bCs/>
+          <w:i/>
+          <w:iCs/>
+        </w:rPr>
+        <w:t>Σ</w:t>
       </w:r>
       <w:proofErr w:type="gramEnd"/>
+      <w:r>
+        <w:rPr>
+          <w:rFonts w:ascii="Arial" w:hAnsi="Arial" w:cs="Arial"/>
+          <w:b/>
+          <w:bCs/>
+          <w:i/>
+          <w:iCs/>
+        </w:rPr>
+        <w:t xml:space="preserve"> </w:t>
+      </w:r>
+      <w:r>
+        <w:rPr>
+          <w:rFonts w:ascii="Arial" w:hAnsi="Arial" w:cs="Arial"/>
+          <w:b/>
+          <w:bCs/>
+          <w:i/>
+          <w:iCs/>
+        </w:rPr>
+        <w:t>}</w:t>
+      </w:r>
     </w:p>
     <w:p>
       <w:pPr>
@@ -1276,15 +1378,27 @@
         </w:rPr>
         <w:tab/>
       </w:r>
-      <w:r>
-        <w:rPr>
-          <w:rFonts w:ascii="Arial" w:hAnsi="Arial" w:cs="Arial"/>
-          <w:i/>
-          <w:iCs/>
-          <w:sz w:val="24"/>
-          <w:szCs w:val="24"/>
-        </w:rPr>
-        <w:t xml:space="preserve">Let G be </w:t>
+      <w:proofErr w:type="spellStart"/>
+      <w:r>
+        <w:rPr>
+          <w:rFonts w:ascii="Arial" w:hAnsi="Arial" w:cs="Arial"/>
+          <w:i/>
+          <w:iCs/>
+          <w:sz w:val="24"/>
+          <w:szCs w:val="24"/>
+        </w:rPr>
+        <w:t>Let</w:t>
+      </w:r>
+      <w:proofErr w:type="spellEnd"/>
+      <w:r>
+        <w:rPr>
+          <w:rFonts w:ascii="Arial" w:hAnsi="Arial" w:cs="Arial"/>
+          <w:i/>
+          <w:iCs/>
+          <w:sz w:val="24"/>
+          <w:szCs w:val="24"/>
+        </w:rPr>
+        <w:t xml:space="preserve"> G be </w:t>
       </w:r>
       <w:proofErr w:type="spellStart"/>
       <w:r>

</xml_diff>

<commit_message>
Respuesta para 4.8 inciso a)
- Encabezado agregado
</commit_message>
<xml_diff>
--- a/Tarea 3.3/Actividad 3.3 Practicando los lenguajes libres de contexto.docx
+++ b/Tarea 3.3/Actividad 3.3 Practicando los lenguajes libres de contexto.docx
@@ -6,7 +6,7 @@
       <w:pPr>
         <w:jc w:val="both"/>
         <w:rPr>
-          <w:rFonts w:ascii="Arial" w:hAnsi="Arial" w:cs="Arial"/>
+          <w:rFonts w:ascii="Avenir Next LT Pro" w:hAnsi="Avenir Next LT Pro" w:cs="Arial"/>
           <w:i/>
           <w:iCs/>
           <w:sz w:val="24"/>
@@ -15,7 +15,7 @@
       </w:pPr>
       <w:r>
         <w:rPr>
-          <w:rFonts w:ascii="Arial" w:hAnsi="Arial" w:cs="Arial"/>
+          <w:rFonts w:ascii="Avenir Next LT Pro" w:hAnsi="Avenir Next LT Pro" w:cs="Arial"/>
           <w:b/>
           <w:bCs/>
           <w:sz w:val="24"/>
@@ -25,7 +25,7 @@
       </w:r>
       <w:r>
         <w:rPr>
-          <w:rFonts w:ascii="Arial" w:hAnsi="Arial" w:cs="Arial"/>
+          <w:rFonts w:ascii="Avenir Next LT Pro" w:hAnsi="Avenir Next LT Pro" w:cs="Arial"/>
           <w:b/>
           <w:bCs/>
           <w:sz w:val="24"/>
@@ -36,7 +36,9 @@
       <w:proofErr w:type="spellStart"/>
       <w:r>
         <w:rPr>
-          <w:rFonts w:ascii="Arial" w:hAnsi="Arial" w:cs="Arial"/>
+          <w:rFonts w:ascii="Avenir Next LT Pro" w:hAnsi="Avenir Next LT Pro" w:cs="Arial"/>
+          <w:b/>
+          <w:bCs/>
           <w:i/>
           <w:iCs/>
           <w:sz w:val="24"/>
@@ -47,7 +49,9 @@
       <w:proofErr w:type="spellEnd"/>
       <w:r>
         <w:rPr>
-          <w:rFonts w:ascii="Arial" w:hAnsi="Arial" w:cs="Arial"/>
+          <w:rFonts w:ascii="Avenir Next LT Pro" w:hAnsi="Avenir Next LT Pro" w:cs="Arial"/>
+          <w:b/>
+          <w:bCs/>
           <w:i/>
           <w:iCs/>
           <w:sz w:val="24"/>
@@ -58,7 +62,9 @@
       <w:proofErr w:type="spellStart"/>
       <w:r>
         <w:rPr>
-          <w:rFonts w:ascii="Arial" w:hAnsi="Arial" w:cs="Arial"/>
+          <w:rFonts w:ascii="Avenir Next LT Pro" w:hAnsi="Avenir Next LT Pro" w:cs="Arial"/>
+          <w:b/>
+          <w:bCs/>
           <w:i/>
           <w:iCs/>
           <w:sz w:val="24"/>
@@ -69,7 +75,9 @@
       <w:proofErr w:type="spellEnd"/>
       <w:r>
         <w:rPr>
-          <w:rFonts w:ascii="Arial" w:hAnsi="Arial" w:cs="Arial"/>
+          <w:rFonts w:ascii="Avenir Next LT Pro" w:hAnsi="Avenir Next LT Pro" w:cs="Arial"/>
+          <w:b/>
+          <w:bCs/>
           <w:i/>
           <w:iCs/>
           <w:sz w:val="24"/>
@@ -80,7 +88,9 @@
       <w:proofErr w:type="spellStart"/>
       <w:r>
         <w:rPr>
-          <w:rFonts w:ascii="Arial" w:hAnsi="Arial" w:cs="Arial"/>
+          <w:rFonts w:ascii="Avenir Next LT Pro" w:hAnsi="Avenir Next LT Pro" w:cs="Arial"/>
+          <w:b/>
+          <w:bCs/>
           <w:i/>
           <w:iCs/>
           <w:sz w:val="24"/>
@@ -91,7 +101,9 @@
       <w:proofErr w:type="spellEnd"/>
       <w:r>
         <w:rPr>
-          <w:rFonts w:ascii="Arial" w:hAnsi="Arial" w:cs="Arial"/>
+          <w:rFonts w:ascii="Avenir Next LT Pro" w:hAnsi="Avenir Next LT Pro" w:cs="Arial"/>
+          <w:b/>
+          <w:bCs/>
           <w:i/>
           <w:iCs/>
           <w:sz w:val="24"/>
@@ -102,7 +114,9 @@
       <w:proofErr w:type="spellStart"/>
       <w:r>
         <w:rPr>
-          <w:rFonts w:ascii="Arial" w:hAnsi="Arial" w:cs="Arial"/>
+          <w:rFonts w:ascii="Avenir Next LT Pro" w:hAnsi="Avenir Next LT Pro" w:cs="Arial"/>
+          <w:b/>
+          <w:bCs/>
           <w:i/>
           <w:iCs/>
           <w:sz w:val="24"/>
@@ -113,7 +127,9 @@
       <w:proofErr w:type="spellEnd"/>
       <w:r>
         <w:rPr>
-          <w:rFonts w:ascii="Arial" w:hAnsi="Arial" w:cs="Arial"/>
+          <w:rFonts w:ascii="Avenir Next LT Pro" w:hAnsi="Avenir Next LT Pro" w:cs="Arial"/>
+          <w:b/>
+          <w:bCs/>
           <w:i/>
           <w:iCs/>
           <w:sz w:val="24"/>
@@ -124,7 +140,9 @@
       <w:proofErr w:type="spellStart"/>
       <w:r>
         <w:rPr>
-          <w:rFonts w:ascii="Arial" w:hAnsi="Arial" w:cs="Arial"/>
+          <w:rFonts w:ascii="Avenir Next LT Pro" w:hAnsi="Avenir Next LT Pro" w:cs="Arial"/>
+          <w:b/>
+          <w:bCs/>
           <w:i/>
           <w:iCs/>
           <w:sz w:val="24"/>
@@ -135,7 +153,9 @@
       <w:proofErr w:type="spellEnd"/>
       <w:r>
         <w:rPr>
-          <w:rFonts w:ascii="Arial" w:hAnsi="Arial" w:cs="Arial"/>
+          <w:rFonts w:ascii="Avenir Next LT Pro" w:hAnsi="Avenir Next LT Pro" w:cs="Arial"/>
+          <w:b/>
+          <w:bCs/>
           <w:i/>
           <w:iCs/>
           <w:sz w:val="24"/>
@@ -146,7 +166,9 @@
       <w:proofErr w:type="spellStart"/>
       <w:r>
         <w:rPr>
-          <w:rFonts w:ascii="Arial" w:hAnsi="Arial" w:cs="Arial"/>
+          <w:rFonts w:ascii="Avenir Next LT Pro" w:hAnsi="Avenir Next LT Pro" w:cs="Arial"/>
+          <w:b/>
+          <w:bCs/>
           <w:i/>
           <w:iCs/>
           <w:sz w:val="24"/>
@@ -157,7 +179,9 @@
       <w:proofErr w:type="spellEnd"/>
       <w:r>
         <w:rPr>
-          <w:rFonts w:ascii="Arial" w:hAnsi="Arial" w:cs="Arial"/>
+          <w:rFonts w:ascii="Avenir Next LT Pro" w:hAnsi="Avenir Next LT Pro" w:cs="Arial"/>
+          <w:b/>
+          <w:bCs/>
           <w:i/>
           <w:iCs/>
           <w:sz w:val="24"/>
@@ -170,7 +194,7 @@
       <w:pPr>
         <w:jc w:val="both"/>
         <w:rPr>
-          <w:rFonts w:ascii="Arial" w:hAnsi="Arial" w:cs="Arial"/>
+          <w:rFonts w:ascii="Avenir Next LT Pro" w:hAnsi="Avenir Next LT Pro" w:cs="Arial"/>
           <w:b/>
           <w:bCs/>
           <w:i/>
@@ -181,7 +205,7 @@
       </w:pPr>
       <w:r>
         <w:rPr>
-          <w:rFonts w:ascii="Arial" w:hAnsi="Arial" w:cs="Arial"/>
+          <w:rFonts w:ascii="Avenir Next LT Pro" w:hAnsi="Avenir Next LT Pro" w:cs="Arial"/>
           <w:b/>
           <w:bCs/>
           <w:i/>
@@ -201,174 +225,276 @@
         </w:numPr>
         <w:jc w:val="both"/>
         <w:rPr>
-          <w:rFonts w:ascii="Arial" w:hAnsi="Arial" w:cs="Arial"/>
-        </w:rPr>
-      </w:pPr>
-      <w:proofErr w:type="spellStart"/>
-      <w:r>
-        <w:rPr>
-          <w:rFonts w:ascii="Arial" w:hAnsi="Arial" w:cs="Arial"/>
+          <w:rFonts w:ascii="Avenir Next LT Pro" w:hAnsi="Avenir Next LT Pro" w:cs="Arial"/>
+          <w:b/>
+          <w:bCs/>
+          <w:i/>
+          <w:iCs/>
+        </w:rPr>
+      </w:pPr>
+      <w:proofErr w:type="spellStart"/>
+      <w:r>
+        <w:rPr>
+          <w:rFonts w:ascii="Avenir Next LT Pro" w:hAnsi="Avenir Next LT Pro" w:cs="Arial"/>
+          <w:b/>
+          <w:bCs/>
+          <w:i/>
+          <w:iCs/>
         </w:rPr>
         <w:t>The</w:t>
       </w:r>
       <w:proofErr w:type="spellEnd"/>
       <w:r>
         <w:rPr>
-          <w:rFonts w:ascii="Arial" w:hAnsi="Arial" w:cs="Arial"/>
+          <w:rFonts w:ascii="Avenir Next LT Pro" w:hAnsi="Avenir Next LT Pro" w:cs="Arial"/>
+          <w:b/>
+          <w:bCs/>
+          <w:i/>
+          <w:iCs/>
         </w:rPr>
         <w:t xml:space="preserve"> set </w:t>
       </w:r>
       <w:proofErr w:type="spellStart"/>
       <w:r>
         <w:rPr>
-          <w:rFonts w:ascii="Arial" w:hAnsi="Arial" w:cs="Arial"/>
+          <w:rFonts w:ascii="Avenir Next LT Pro" w:hAnsi="Avenir Next LT Pro" w:cs="Arial"/>
+          <w:b/>
+          <w:bCs/>
+          <w:i/>
+          <w:iCs/>
         </w:rPr>
         <w:t>of</w:t>
       </w:r>
       <w:proofErr w:type="spellEnd"/>
       <w:r>
         <w:rPr>
-          <w:rFonts w:ascii="Arial" w:hAnsi="Arial" w:cs="Arial"/>
+          <w:rFonts w:ascii="Avenir Next LT Pro" w:hAnsi="Avenir Next LT Pro" w:cs="Arial"/>
+          <w:b/>
+          <w:bCs/>
+          <w:i/>
+          <w:iCs/>
         </w:rPr>
         <w:t xml:space="preserve"> </w:t>
       </w:r>
       <w:proofErr w:type="spellStart"/>
       <w:r>
         <w:rPr>
-          <w:rFonts w:ascii="Arial" w:hAnsi="Arial" w:cs="Arial"/>
+          <w:rFonts w:ascii="Avenir Next LT Pro" w:hAnsi="Avenir Next LT Pro" w:cs="Arial"/>
+          <w:b/>
+          <w:bCs/>
+          <w:i/>
+          <w:iCs/>
         </w:rPr>
         <w:t>palindromes</w:t>
       </w:r>
       <w:proofErr w:type="spellEnd"/>
       <w:r>
         <w:rPr>
-          <w:rFonts w:ascii="Arial" w:hAnsi="Arial" w:cs="Arial"/>
+          <w:rFonts w:ascii="Avenir Next LT Pro" w:hAnsi="Avenir Next LT Pro" w:cs="Arial"/>
+          <w:b/>
+          <w:bCs/>
+          <w:i/>
+          <w:iCs/>
         </w:rPr>
         <w:t xml:space="preserve"> (</w:t>
       </w:r>
       <w:proofErr w:type="spellStart"/>
       <w:r>
         <w:rPr>
-          <w:rFonts w:ascii="Arial" w:hAnsi="Arial" w:cs="Arial"/>
+          <w:rFonts w:ascii="Avenir Next LT Pro" w:hAnsi="Avenir Next LT Pro" w:cs="Arial"/>
+          <w:b/>
+          <w:bCs/>
+          <w:i/>
+          <w:iCs/>
         </w:rPr>
         <w:t>strings</w:t>
       </w:r>
       <w:proofErr w:type="spellEnd"/>
       <w:r>
         <w:rPr>
-          <w:rFonts w:ascii="Arial" w:hAnsi="Arial" w:cs="Arial"/>
+          <w:rFonts w:ascii="Avenir Next LT Pro" w:hAnsi="Avenir Next LT Pro" w:cs="Arial"/>
+          <w:b/>
+          <w:bCs/>
+          <w:i/>
+          <w:iCs/>
         </w:rPr>
         <w:t xml:space="preserve"> </w:t>
       </w:r>
       <w:proofErr w:type="spellStart"/>
       <w:r>
         <w:rPr>
-          <w:rFonts w:ascii="Arial" w:hAnsi="Arial" w:cs="Arial"/>
+          <w:rFonts w:ascii="Avenir Next LT Pro" w:hAnsi="Avenir Next LT Pro" w:cs="Arial"/>
+          <w:b/>
+          <w:bCs/>
+          <w:i/>
+          <w:iCs/>
         </w:rPr>
         <w:t>that</w:t>
       </w:r>
       <w:proofErr w:type="spellEnd"/>
       <w:r>
         <w:rPr>
-          <w:rFonts w:ascii="Arial" w:hAnsi="Arial" w:cs="Arial"/>
+          <w:rFonts w:ascii="Avenir Next LT Pro" w:hAnsi="Avenir Next LT Pro" w:cs="Arial"/>
+          <w:b/>
+          <w:bCs/>
+          <w:i/>
+          <w:iCs/>
         </w:rPr>
         <w:t xml:space="preserve"> </w:t>
       </w:r>
       <w:proofErr w:type="spellStart"/>
       <w:r>
         <w:rPr>
-          <w:rFonts w:ascii="Arial" w:hAnsi="Arial" w:cs="Arial"/>
+          <w:rFonts w:ascii="Avenir Next LT Pro" w:hAnsi="Avenir Next LT Pro" w:cs="Arial"/>
+          <w:b/>
+          <w:bCs/>
+          <w:i/>
+          <w:iCs/>
         </w:rPr>
         <w:t>read</w:t>
       </w:r>
       <w:proofErr w:type="spellEnd"/>
       <w:r>
         <w:rPr>
-          <w:rFonts w:ascii="Arial" w:hAnsi="Arial" w:cs="Arial"/>
+          <w:rFonts w:ascii="Avenir Next LT Pro" w:hAnsi="Avenir Next LT Pro" w:cs="Arial"/>
+          <w:b/>
+          <w:bCs/>
+          <w:i/>
+          <w:iCs/>
         </w:rPr>
         <w:t xml:space="preserve"> </w:t>
       </w:r>
       <w:proofErr w:type="spellStart"/>
       <w:r>
         <w:rPr>
-          <w:rFonts w:ascii="Arial" w:hAnsi="Arial" w:cs="Arial"/>
+          <w:rFonts w:ascii="Avenir Next LT Pro" w:hAnsi="Avenir Next LT Pro" w:cs="Arial"/>
+          <w:b/>
+          <w:bCs/>
+          <w:i/>
+          <w:iCs/>
         </w:rPr>
         <w:t>the</w:t>
       </w:r>
       <w:proofErr w:type="spellEnd"/>
       <w:r>
         <w:rPr>
-          <w:rFonts w:ascii="Arial" w:hAnsi="Arial" w:cs="Arial"/>
+          <w:rFonts w:ascii="Avenir Next LT Pro" w:hAnsi="Avenir Next LT Pro" w:cs="Arial"/>
+          <w:b/>
+          <w:bCs/>
+          <w:i/>
+          <w:iCs/>
         </w:rPr>
         <w:t xml:space="preserve"> </w:t>
       </w:r>
       <w:proofErr w:type="spellStart"/>
       <w:r>
         <w:rPr>
-          <w:rFonts w:ascii="Arial" w:hAnsi="Arial" w:cs="Arial"/>
+          <w:rFonts w:ascii="Avenir Next LT Pro" w:hAnsi="Avenir Next LT Pro" w:cs="Arial"/>
+          <w:b/>
+          <w:bCs/>
+          <w:i/>
+          <w:iCs/>
         </w:rPr>
         <w:t>same</w:t>
       </w:r>
       <w:proofErr w:type="spellEnd"/>
       <w:r>
         <w:rPr>
-          <w:rFonts w:ascii="Arial" w:hAnsi="Arial" w:cs="Arial"/>
+          <w:rFonts w:ascii="Avenir Next LT Pro" w:hAnsi="Avenir Next LT Pro" w:cs="Arial"/>
+          <w:b/>
+          <w:bCs/>
+          <w:i/>
+          <w:iCs/>
         </w:rPr>
         <w:t xml:space="preserve"> forward as </w:t>
       </w:r>
       <w:proofErr w:type="spellStart"/>
       <w:r>
         <w:rPr>
-          <w:rFonts w:ascii="Arial" w:hAnsi="Arial" w:cs="Arial"/>
+          <w:rFonts w:ascii="Avenir Next LT Pro" w:hAnsi="Avenir Next LT Pro" w:cs="Arial"/>
+          <w:b/>
+          <w:bCs/>
+          <w:i/>
+          <w:iCs/>
         </w:rPr>
         <w:t>backward</w:t>
       </w:r>
       <w:proofErr w:type="spellEnd"/>
       <w:r>
         <w:rPr>
-          <w:rFonts w:ascii="Arial" w:hAnsi="Arial" w:cs="Arial"/>
+          <w:rFonts w:ascii="Avenir Next LT Pro" w:hAnsi="Avenir Next LT Pro" w:cs="Arial"/>
+          <w:b/>
+          <w:bCs/>
+          <w:i/>
+          <w:iCs/>
         </w:rPr>
         <w:t xml:space="preserve">) </w:t>
       </w:r>
       <w:proofErr w:type="spellStart"/>
       <w:r>
         <w:rPr>
-          <w:rFonts w:ascii="Arial" w:hAnsi="Arial" w:cs="Arial"/>
+          <w:rFonts w:ascii="Avenir Next LT Pro" w:hAnsi="Avenir Next LT Pro" w:cs="Arial"/>
+          <w:b/>
+          <w:bCs/>
+          <w:i/>
+          <w:iCs/>
         </w:rPr>
         <w:t>over</w:t>
       </w:r>
       <w:proofErr w:type="spellEnd"/>
       <w:r>
         <w:rPr>
-          <w:rFonts w:ascii="Arial" w:hAnsi="Arial" w:cs="Arial"/>
+          <w:rFonts w:ascii="Avenir Next LT Pro" w:hAnsi="Avenir Next LT Pro" w:cs="Arial"/>
+          <w:b/>
+          <w:bCs/>
+          <w:i/>
+          <w:iCs/>
         </w:rPr>
         <w:t xml:space="preserve"> </w:t>
       </w:r>
       <w:proofErr w:type="spellStart"/>
       <w:r>
         <w:rPr>
-          <w:rFonts w:ascii="Arial" w:hAnsi="Arial" w:cs="Arial"/>
+          <w:rFonts w:ascii="Avenir Next LT Pro" w:hAnsi="Avenir Next LT Pro" w:cs="Arial"/>
+          <w:b/>
+          <w:bCs/>
+          <w:i/>
+          <w:iCs/>
         </w:rPr>
         <w:t>alphabet</w:t>
       </w:r>
       <w:proofErr w:type="spellEnd"/>
       <w:r>
         <w:rPr>
-          <w:rFonts w:ascii="Arial" w:hAnsi="Arial" w:cs="Arial"/>
+          <w:rFonts w:ascii="Avenir Next LT Pro" w:hAnsi="Avenir Next LT Pro" w:cs="Arial"/>
+          <w:b/>
+          <w:bCs/>
+          <w:i/>
+          <w:iCs/>
         </w:rPr>
         <w:t xml:space="preserve"> (</w:t>
       </w:r>
       <w:proofErr w:type="spellStart"/>
-      <w:r>
-        <w:rPr>
-          <w:rFonts w:ascii="Arial" w:hAnsi="Arial" w:cs="Arial"/>
+      <w:proofErr w:type="gramStart"/>
+      <w:r>
+        <w:rPr>
+          <w:rFonts w:ascii="Avenir Next LT Pro" w:hAnsi="Avenir Next LT Pro" w:cs="Arial"/>
+          <w:b/>
+          <w:bCs/>
+          <w:i/>
+          <w:iCs/>
         </w:rPr>
         <w:t>a,b</w:t>
       </w:r>
       <w:proofErr w:type="spellEnd"/>
-      <w:r>
-        <w:rPr>
-          <w:rFonts w:ascii="Arial" w:hAnsi="Arial" w:cs="Arial"/>
+      <w:proofErr w:type="gramEnd"/>
+      <w:r>
+        <w:rPr>
+          <w:rFonts w:ascii="Avenir Next LT Pro" w:hAnsi="Avenir Next LT Pro" w:cs="Arial"/>
+          <w:b/>
+          <w:bCs/>
+          <w:i/>
+          <w:iCs/>
         </w:rPr>
         <w:t>)</w:t>
       </w:r>
@@ -379,7 +505,7 @@
         <w:ind w:left="1068"/>
         <w:jc w:val="both"/>
         <w:rPr>
-          <w:rFonts w:ascii="Arial" w:hAnsi="Arial" w:cs="Arial"/>
+          <w:rFonts w:ascii="Avenir Next LT Pro" w:hAnsi="Avenir Next LT Pro" w:cs="Arial"/>
         </w:rPr>
       </w:pPr>
     </w:p>
@@ -389,20 +515,12 @@
         <w:ind w:left="1068"/>
         <w:jc w:val="both"/>
         <w:rPr>
-          <w:rFonts w:ascii="Arial" w:hAnsi="Arial" w:cs="Arial"/>
-          <w:b/>
-          <w:bCs/>
-          <w:i/>
-          <w:iCs/>
-        </w:rPr>
-      </w:pPr>
-      <w:r>
-        <w:rPr>
-          <w:rFonts w:ascii="Arial" w:hAnsi="Arial" w:cs="Arial"/>
-          <w:b/>
-          <w:bCs/>
-          <w:i/>
-          <w:iCs/>
+          <w:rFonts w:ascii="Avenir Next LT Pro" w:hAnsi="Avenir Next LT Pro" w:cs="Arial"/>
+        </w:rPr>
+      </w:pPr>
+      <w:r>
+        <w:rPr>
+          <w:rFonts w:ascii="Avenir Next LT Pro" w:hAnsi="Avenir Next LT Pro" w:cs="Arial"/>
         </w:rPr>
         <w:t>G= (N, T, S, P)</w:t>
       </w:r>
@@ -413,11 +531,7 @@
         <w:ind w:left="1068"/>
         <w:jc w:val="both"/>
         <w:rPr>
-          <w:rFonts w:ascii="Arial" w:hAnsi="Arial" w:cs="Arial"/>
-          <w:b/>
-          <w:bCs/>
-          <w:i/>
-          <w:iCs/>
+          <w:rFonts w:ascii="Avenir Next LT Pro" w:hAnsi="Avenir Next LT Pro" w:cs="Arial"/>
         </w:rPr>
       </w:pPr>
     </w:p>
@@ -427,20 +541,12 @@
         <w:ind w:left="1068"/>
         <w:jc w:val="both"/>
         <w:rPr>
-          <w:rFonts w:ascii="Arial" w:hAnsi="Arial" w:cs="Arial"/>
-          <w:b/>
-          <w:bCs/>
-          <w:i/>
-          <w:iCs/>
-        </w:rPr>
-      </w:pPr>
-      <w:r>
-        <w:rPr>
-          <w:rFonts w:ascii="Arial" w:hAnsi="Arial" w:cs="Arial"/>
-          <w:b/>
-          <w:bCs/>
-          <w:i/>
-          <w:iCs/>
+          <w:rFonts w:ascii="Avenir Next LT Pro" w:hAnsi="Avenir Next LT Pro" w:cs="Arial"/>
+        </w:rPr>
+      </w:pPr>
+      <w:r>
+        <w:rPr>
+          <w:rFonts w:ascii="Avenir Next LT Pro" w:hAnsi="Avenir Next LT Pro" w:cs="Arial"/>
         </w:rPr>
         <w:t>N = {S}</w:t>
       </w:r>
@@ -451,11 +557,7 @@
         <w:ind w:left="1068"/>
         <w:jc w:val="both"/>
         <w:rPr>
-          <w:rFonts w:ascii="Arial" w:hAnsi="Arial" w:cs="Arial"/>
-          <w:b/>
-          <w:bCs/>
-          <w:i/>
-          <w:iCs/>
+          <w:rFonts w:ascii="Avenir Next LT Pro" w:hAnsi="Avenir Next LT Pro" w:cs="Arial"/>
         </w:rPr>
       </w:pPr>
     </w:p>
@@ -465,42 +567,28 @@
         <w:ind w:left="1068"/>
         <w:jc w:val="both"/>
         <w:rPr>
-          <w:rFonts w:ascii="Arial" w:hAnsi="Arial" w:cs="Arial"/>
-          <w:b/>
-          <w:bCs/>
-          <w:i/>
-          <w:iCs/>
-        </w:rPr>
-      </w:pPr>
-      <w:r>
-        <w:rPr>
-          <w:rFonts w:ascii="Arial" w:hAnsi="Arial" w:cs="Arial"/>
-          <w:b/>
-          <w:bCs/>
-          <w:i/>
-          <w:iCs/>
+          <w:rFonts w:ascii="Avenir Next LT Pro" w:hAnsi="Avenir Next LT Pro" w:cs="Arial"/>
+        </w:rPr>
+      </w:pPr>
+      <w:r>
+        <w:rPr>
+          <w:rFonts w:ascii="Avenir Next LT Pro" w:hAnsi="Avenir Next LT Pro" w:cs="Arial"/>
         </w:rPr>
         <w:t>T= {</w:t>
       </w:r>
       <w:proofErr w:type="spellStart"/>
-      <w:r>
-        <w:rPr>
-          <w:rFonts w:ascii="Arial" w:hAnsi="Arial" w:cs="Arial"/>
-          <w:b/>
-          <w:bCs/>
-          <w:i/>
-          <w:iCs/>
+      <w:proofErr w:type="gramStart"/>
+      <w:r>
+        <w:rPr>
+          <w:rFonts w:ascii="Avenir Next LT Pro" w:hAnsi="Avenir Next LT Pro" w:cs="Arial"/>
         </w:rPr>
         <w:t>a,b</w:t>
       </w:r>
       <w:proofErr w:type="spellEnd"/>
-      <w:r>
-        <w:rPr>
-          <w:rFonts w:ascii="Arial" w:hAnsi="Arial" w:cs="Arial"/>
-          <w:b/>
-          <w:bCs/>
-          <w:i/>
-          <w:iCs/>
+      <w:proofErr w:type="gramEnd"/>
+      <w:r>
+        <w:rPr>
+          <w:rFonts w:ascii="Avenir Next LT Pro" w:hAnsi="Avenir Next LT Pro" w:cs="Arial"/>
         </w:rPr>
         <w:t>}</w:t>
       </w:r>
@@ -511,11 +599,7 @@
         <w:ind w:left="1068"/>
         <w:jc w:val="both"/>
         <w:rPr>
-          <w:rFonts w:ascii="Arial" w:hAnsi="Arial" w:cs="Arial"/>
-          <w:b/>
-          <w:bCs/>
-          <w:i/>
-          <w:iCs/>
+          <w:rFonts w:ascii="Avenir Next LT Pro" w:hAnsi="Avenir Next LT Pro" w:cs="Arial"/>
         </w:rPr>
       </w:pPr>
     </w:p>
@@ -525,42 +609,26 @@
         <w:ind w:left="1068"/>
         <w:jc w:val="both"/>
         <w:rPr>
-          <w:rFonts w:ascii="Arial" w:hAnsi="Arial" w:cs="Arial"/>
-          <w:b/>
-          <w:bCs/>
-          <w:i/>
-          <w:iCs/>
-        </w:rPr>
-      </w:pPr>
-      <w:r>
-        <w:rPr>
-          <w:rFonts w:ascii="Arial" w:hAnsi="Arial" w:cs="Arial"/>
-          <w:b/>
-          <w:bCs/>
-          <w:i/>
-          <w:iCs/>
+          <w:rFonts w:ascii="Avenir Next LT Pro" w:hAnsi="Avenir Next LT Pro" w:cs="Arial"/>
+        </w:rPr>
+      </w:pPr>
+      <w:r>
+        <w:rPr>
+          <w:rFonts w:ascii="Avenir Next LT Pro" w:hAnsi="Avenir Next LT Pro" w:cs="Arial"/>
         </w:rPr>
         <w:t>S = S (</w:t>
       </w:r>
       <w:proofErr w:type="spellStart"/>
       <w:r>
         <w:rPr>
-          <w:rFonts w:ascii="Arial" w:hAnsi="Arial" w:cs="Arial"/>
-          <w:b/>
-          <w:bCs/>
-          <w:i/>
-          <w:iCs/>
+          <w:rFonts w:ascii="Avenir Next LT Pro" w:hAnsi="Avenir Next LT Pro" w:cs="Arial"/>
         </w:rPr>
         <w:t>Simbolo</w:t>
       </w:r>
       <w:proofErr w:type="spellEnd"/>
       <w:r>
         <w:rPr>
-          <w:rFonts w:ascii="Arial" w:hAnsi="Arial" w:cs="Arial"/>
-          <w:b/>
-          <w:bCs/>
-          <w:i/>
-          <w:iCs/>
+          <w:rFonts w:ascii="Avenir Next LT Pro" w:hAnsi="Avenir Next LT Pro" w:cs="Arial"/>
         </w:rPr>
         <w:t xml:space="preserve"> inicial)</w:t>
       </w:r>
@@ -571,11 +639,7 @@
         <w:ind w:left="1068"/>
         <w:jc w:val="both"/>
         <w:rPr>
-          <w:rFonts w:ascii="Arial" w:hAnsi="Arial" w:cs="Arial"/>
-          <w:b/>
-          <w:bCs/>
-          <w:i/>
-          <w:iCs/>
+          <w:rFonts w:ascii="Avenir Next LT Pro" w:hAnsi="Avenir Next LT Pro" w:cs="Arial"/>
         </w:rPr>
       </w:pPr>
     </w:p>
@@ -585,64 +649,40 @@
         <w:ind w:left="1068"/>
         <w:jc w:val="both"/>
         <w:rPr>
-          <w:rFonts w:ascii="Arial" w:hAnsi="Arial" w:cs="Arial"/>
-          <w:b/>
-          <w:bCs/>
-          <w:i/>
-          <w:iCs/>
-        </w:rPr>
-      </w:pPr>
-      <w:r>
-        <w:rPr>
-          <w:rFonts w:ascii="Arial" w:hAnsi="Arial" w:cs="Arial"/>
-          <w:b/>
-          <w:bCs/>
-          <w:i/>
-          <w:iCs/>
+          <w:rFonts w:ascii="Avenir Next LT Pro" w:hAnsi="Avenir Next LT Pro" w:cs="Arial"/>
+        </w:rPr>
+      </w:pPr>
+      <w:r>
+        <w:rPr>
+          <w:rFonts w:ascii="Avenir Next LT Pro" w:hAnsi="Avenir Next LT Pro" w:cs="Arial"/>
         </w:rPr>
         <w:t xml:space="preserve">P = {S -&gt; </w:t>
       </w:r>
       <w:proofErr w:type="spellStart"/>
       <w:r>
         <w:rPr>
-          <w:rFonts w:ascii="Arial" w:hAnsi="Arial" w:cs="Arial"/>
-          <w:b/>
-          <w:bCs/>
-          <w:i/>
-          <w:iCs/>
+          <w:rFonts w:ascii="Avenir Next LT Pro" w:hAnsi="Avenir Next LT Pro" w:cs="Arial"/>
         </w:rPr>
         <w:t>aSa</w:t>
       </w:r>
       <w:proofErr w:type="spellEnd"/>
       <w:r>
         <w:rPr>
-          <w:rFonts w:ascii="Arial" w:hAnsi="Arial" w:cs="Arial"/>
-          <w:b/>
-          <w:bCs/>
-          <w:i/>
-          <w:iCs/>
+          <w:rFonts w:ascii="Avenir Next LT Pro" w:hAnsi="Avenir Next LT Pro" w:cs="Arial"/>
         </w:rPr>
         <w:t xml:space="preserve">, </w:t>
       </w:r>
       <w:proofErr w:type="spellStart"/>
       <w:r>
         <w:rPr>
-          <w:rFonts w:ascii="Arial" w:hAnsi="Arial" w:cs="Arial"/>
-          <w:b/>
-          <w:bCs/>
-          <w:i/>
-          <w:iCs/>
+          <w:rFonts w:ascii="Avenir Next LT Pro" w:hAnsi="Avenir Next LT Pro" w:cs="Arial"/>
         </w:rPr>
         <w:t>bSb</w:t>
       </w:r>
       <w:proofErr w:type="spellEnd"/>
       <w:r>
         <w:rPr>
-          <w:rFonts w:ascii="Arial" w:hAnsi="Arial" w:cs="Arial"/>
-          <w:b/>
-          <w:bCs/>
-          <w:i/>
-          <w:iCs/>
+          <w:rFonts w:ascii="Avenir Next LT Pro" w:hAnsi="Avenir Next LT Pro" w:cs="Arial"/>
         </w:rPr>
         <w:t>,</w:t>
       </w:r>
@@ -653,20 +693,12 @@
         <w:ind w:left="1068"/>
         <w:jc w:val="both"/>
         <w:rPr>
-          <w:rFonts w:ascii="Arial" w:hAnsi="Arial" w:cs="Arial"/>
-          <w:b/>
-          <w:bCs/>
-          <w:i/>
-          <w:iCs/>
-        </w:rPr>
-      </w:pPr>
-      <w:r>
-        <w:rPr>
-          <w:rFonts w:ascii="Arial" w:hAnsi="Arial" w:cs="Arial"/>
-          <w:b/>
-          <w:bCs/>
-          <w:i/>
-          <w:iCs/>
+          <w:rFonts w:ascii="Avenir Next LT Pro" w:hAnsi="Avenir Next LT Pro" w:cs="Arial"/>
+        </w:rPr>
+      </w:pPr>
+      <w:r>
+        <w:rPr>
+          <w:rFonts w:ascii="Avenir Next LT Pro" w:hAnsi="Avenir Next LT Pro" w:cs="Arial"/>
         </w:rPr>
         <w:tab/>
         <w:t xml:space="preserve">  S-&gt; a</w:t>
@@ -678,20 +710,12 @@
         <w:ind w:left="1068"/>
         <w:jc w:val="both"/>
         <w:rPr>
-          <w:rFonts w:ascii="Arial" w:hAnsi="Arial" w:cs="Arial"/>
-          <w:b/>
-          <w:bCs/>
-          <w:i/>
-          <w:iCs/>
-        </w:rPr>
-      </w:pPr>
-      <w:r>
-        <w:rPr>
-          <w:rFonts w:ascii="Arial" w:hAnsi="Arial" w:cs="Arial"/>
-          <w:b/>
-          <w:bCs/>
-          <w:i/>
-          <w:iCs/>
+          <w:rFonts w:ascii="Avenir Next LT Pro" w:hAnsi="Avenir Next LT Pro" w:cs="Arial"/>
+        </w:rPr>
+      </w:pPr>
+      <w:r>
+        <w:rPr>
+          <w:rFonts w:ascii="Avenir Next LT Pro" w:hAnsi="Avenir Next LT Pro" w:cs="Arial"/>
         </w:rPr>
         <w:tab/>
         <w:t xml:space="preserve">  S-&gt; b</w:t>
@@ -703,44 +727,30 @@
         <w:ind w:left="1068"/>
         <w:jc w:val="both"/>
         <w:rPr>
-          <w:rFonts w:ascii="Arial" w:hAnsi="Arial" w:cs="Arial"/>
-          <w:b/>
-          <w:bCs/>
-          <w:i/>
-          <w:iCs/>
-        </w:rPr>
-      </w:pPr>
-      <w:r>
-        <w:rPr>
-          <w:rFonts w:ascii="Arial" w:hAnsi="Arial" w:cs="Arial"/>
-          <w:b/>
-          <w:bCs/>
-          <w:i/>
-          <w:iCs/>
+          <w:rFonts w:ascii="Avenir Next LT Pro" w:hAnsi="Avenir Next LT Pro" w:cs="Arial"/>
+        </w:rPr>
+      </w:pPr>
+      <w:r>
+        <w:rPr>
+          <w:rFonts w:ascii="Avenir Next LT Pro" w:hAnsi="Avenir Next LT Pro" w:cs="Arial"/>
         </w:rPr>
         <w:tab/>
         <w:t xml:space="preserve">  S-&gt; </w:t>
       </w:r>
-      <w:r>
-        <w:rPr>
-          <w:rFonts w:ascii="Arial" w:hAnsi="Arial" w:cs="Arial"/>
-          <w:b/>
-          <w:bCs/>
-          <w:i/>
-          <w:iCs/>
+      <w:proofErr w:type="gramStart"/>
+      <w:r>
+        <w:rPr>
+          <w:rFonts w:ascii="Calibri" w:hAnsi="Calibri" w:cs="Calibri"/>
         </w:rPr>
         <w:t>Σ</w:t>
       </w:r>
       <w:r>
         <w:rPr>
-          <w:rFonts w:ascii="Arial" w:hAnsi="Arial" w:cs="Arial"/>
-          <w:b/>
-          <w:bCs/>
-          <w:i/>
-          <w:iCs/>
+          <w:rFonts w:ascii="Avenir Next LT Pro" w:hAnsi="Avenir Next LT Pro" w:cs="Arial"/>
         </w:rPr>
         <w:t xml:space="preserve"> }</w:t>
       </w:r>
+      <w:proofErr w:type="gramEnd"/>
     </w:p>
     <w:p>
       <w:pPr>
@@ -748,7 +758,7 @@
         <w:ind w:left="1068"/>
         <w:jc w:val="both"/>
         <w:rPr>
-          <w:rFonts w:ascii="Arial" w:hAnsi="Arial" w:cs="Arial"/>
+          <w:rFonts w:ascii="Avenir Next LT Pro" w:hAnsi="Avenir Next LT Pro" w:cs="Arial"/>
           <w:b/>
           <w:bCs/>
         </w:rPr>
@@ -760,7 +770,7 @@
         <w:ind w:left="1068"/>
         <w:jc w:val="both"/>
         <w:rPr>
-          <w:rFonts w:ascii="Arial" w:hAnsi="Arial" w:cs="Arial"/>
+          <w:rFonts w:ascii="Avenir Next LT Pro" w:hAnsi="Avenir Next LT Pro" w:cs="Arial"/>
         </w:rPr>
       </w:pPr>
     </w:p>
@@ -773,174 +783,274 @@
         </w:numPr>
         <w:jc w:val="both"/>
         <w:rPr>
-          <w:rFonts w:ascii="Arial" w:hAnsi="Arial" w:cs="Arial"/>
-        </w:rPr>
-      </w:pPr>
-      <w:proofErr w:type="spellStart"/>
-      <w:r>
-        <w:rPr>
-          <w:rFonts w:ascii="Arial" w:hAnsi="Arial" w:cs="Arial"/>
+          <w:rFonts w:ascii="Avenir Next LT Pro" w:hAnsi="Avenir Next LT Pro" w:cs="Arial"/>
+          <w:b/>
+          <w:bCs/>
+          <w:i/>
+          <w:iCs/>
+        </w:rPr>
+      </w:pPr>
+      <w:proofErr w:type="spellStart"/>
+      <w:r>
+        <w:rPr>
+          <w:rFonts w:ascii="Avenir Next LT Pro" w:hAnsi="Avenir Next LT Pro" w:cs="Arial"/>
+          <w:b/>
+          <w:bCs/>
+          <w:i/>
+          <w:iCs/>
         </w:rPr>
         <w:t>The</w:t>
       </w:r>
       <w:proofErr w:type="spellEnd"/>
       <w:r>
         <w:rPr>
-          <w:rFonts w:ascii="Arial" w:hAnsi="Arial" w:cs="Arial"/>
+          <w:rFonts w:ascii="Avenir Next LT Pro" w:hAnsi="Avenir Next LT Pro" w:cs="Arial"/>
+          <w:b/>
+          <w:bCs/>
+          <w:i/>
+          <w:iCs/>
         </w:rPr>
         <w:t xml:space="preserve"> set </w:t>
       </w:r>
       <w:proofErr w:type="spellStart"/>
       <w:r>
         <w:rPr>
-          <w:rFonts w:ascii="Arial" w:hAnsi="Arial" w:cs="Arial"/>
+          <w:rFonts w:ascii="Avenir Next LT Pro" w:hAnsi="Avenir Next LT Pro" w:cs="Arial"/>
+          <w:b/>
+          <w:bCs/>
+          <w:i/>
+          <w:iCs/>
         </w:rPr>
         <w:t>of</w:t>
       </w:r>
       <w:proofErr w:type="spellEnd"/>
       <w:r>
         <w:rPr>
-          <w:rFonts w:ascii="Arial" w:hAnsi="Arial" w:cs="Arial"/>
+          <w:rFonts w:ascii="Avenir Next LT Pro" w:hAnsi="Avenir Next LT Pro" w:cs="Arial"/>
+          <w:b/>
+          <w:bCs/>
+          <w:i/>
+          <w:iCs/>
         </w:rPr>
         <w:t xml:space="preserve"> </w:t>
       </w:r>
       <w:proofErr w:type="spellStart"/>
       <w:r>
         <w:rPr>
-          <w:rFonts w:ascii="Arial" w:hAnsi="Arial" w:cs="Arial"/>
+          <w:rFonts w:ascii="Avenir Next LT Pro" w:hAnsi="Avenir Next LT Pro" w:cs="Arial"/>
+          <w:b/>
+          <w:bCs/>
+          <w:i/>
+          <w:iCs/>
         </w:rPr>
         <w:t>all</w:t>
       </w:r>
       <w:proofErr w:type="spellEnd"/>
       <w:r>
         <w:rPr>
-          <w:rFonts w:ascii="Arial" w:hAnsi="Arial" w:cs="Arial"/>
+          <w:rFonts w:ascii="Avenir Next LT Pro" w:hAnsi="Avenir Next LT Pro" w:cs="Arial"/>
+          <w:b/>
+          <w:bCs/>
+          <w:i/>
+          <w:iCs/>
         </w:rPr>
         <w:t xml:space="preserve"> </w:t>
       </w:r>
       <w:proofErr w:type="spellStart"/>
       <w:r>
         <w:rPr>
-          <w:rFonts w:ascii="Arial" w:hAnsi="Arial" w:cs="Arial"/>
+          <w:rFonts w:ascii="Avenir Next LT Pro" w:hAnsi="Avenir Next LT Pro" w:cs="Arial"/>
+          <w:b/>
+          <w:bCs/>
+          <w:i/>
+          <w:iCs/>
         </w:rPr>
         <w:t>strings</w:t>
       </w:r>
       <w:proofErr w:type="spellEnd"/>
       <w:r>
         <w:rPr>
-          <w:rFonts w:ascii="Arial" w:hAnsi="Arial" w:cs="Arial"/>
+          <w:rFonts w:ascii="Avenir Next LT Pro" w:hAnsi="Avenir Next LT Pro" w:cs="Arial"/>
+          <w:b/>
+          <w:bCs/>
+          <w:i/>
+          <w:iCs/>
         </w:rPr>
         <w:t xml:space="preserve"> </w:t>
       </w:r>
       <w:proofErr w:type="spellStart"/>
       <w:r>
         <w:rPr>
-          <w:rFonts w:ascii="Arial" w:hAnsi="Arial" w:cs="Arial"/>
+          <w:rFonts w:ascii="Avenir Next LT Pro" w:hAnsi="Avenir Next LT Pro" w:cs="Arial"/>
+          <w:b/>
+          <w:bCs/>
+          <w:i/>
+          <w:iCs/>
         </w:rPr>
         <w:t>over</w:t>
       </w:r>
       <w:proofErr w:type="spellEnd"/>
       <w:r>
         <w:rPr>
-          <w:rFonts w:ascii="Arial" w:hAnsi="Arial" w:cs="Arial"/>
+          <w:rFonts w:ascii="Avenir Next LT Pro" w:hAnsi="Avenir Next LT Pro" w:cs="Arial"/>
+          <w:b/>
+          <w:bCs/>
+          <w:i/>
+          <w:iCs/>
         </w:rPr>
         <w:t xml:space="preserve"> </w:t>
       </w:r>
       <w:proofErr w:type="spellStart"/>
       <w:r>
         <w:rPr>
-          <w:rFonts w:ascii="Arial" w:hAnsi="Arial" w:cs="Arial"/>
+          <w:rFonts w:ascii="Avenir Next LT Pro" w:hAnsi="Avenir Next LT Pro" w:cs="Arial"/>
+          <w:b/>
+          <w:bCs/>
+          <w:i/>
+          <w:iCs/>
         </w:rPr>
         <w:t>alphabet</w:t>
       </w:r>
       <w:proofErr w:type="spellEnd"/>
       <w:r>
         <w:rPr>
-          <w:rFonts w:ascii="Arial" w:hAnsi="Arial" w:cs="Arial"/>
+          <w:rFonts w:ascii="Avenir Next LT Pro" w:hAnsi="Avenir Next LT Pro" w:cs="Arial"/>
+          <w:b/>
+          <w:bCs/>
+          <w:i/>
+          <w:iCs/>
         </w:rPr>
         <w:t xml:space="preserve"> {a, b} </w:t>
       </w:r>
       <w:proofErr w:type="spellStart"/>
       <w:r>
         <w:rPr>
-          <w:rFonts w:ascii="Arial" w:hAnsi="Arial" w:cs="Arial"/>
+          <w:rFonts w:ascii="Avenir Next LT Pro" w:hAnsi="Avenir Next LT Pro" w:cs="Arial"/>
+          <w:b/>
+          <w:bCs/>
+          <w:i/>
+          <w:iCs/>
         </w:rPr>
         <w:t>with</w:t>
       </w:r>
       <w:proofErr w:type="spellEnd"/>
       <w:r>
         <w:rPr>
-          <w:rFonts w:ascii="Arial" w:hAnsi="Arial" w:cs="Arial"/>
+          <w:rFonts w:ascii="Avenir Next LT Pro" w:hAnsi="Avenir Next LT Pro" w:cs="Arial"/>
+          <w:b/>
+          <w:bCs/>
+          <w:i/>
+          <w:iCs/>
         </w:rPr>
         <w:t xml:space="preserve"> </w:t>
       </w:r>
       <w:proofErr w:type="spellStart"/>
       <w:r>
         <w:rPr>
-          <w:rFonts w:ascii="Arial" w:hAnsi="Arial" w:cs="Arial"/>
+          <w:rFonts w:ascii="Avenir Next LT Pro" w:hAnsi="Avenir Next LT Pro" w:cs="Arial"/>
+          <w:b/>
+          <w:bCs/>
+          <w:i/>
+          <w:iCs/>
         </w:rPr>
         <w:t>exactly</w:t>
       </w:r>
       <w:proofErr w:type="spellEnd"/>
       <w:r>
         <w:rPr>
-          <w:rFonts w:ascii="Arial" w:hAnsi="Arial" w:cs="Arial"/>
+          <w:rFonts w:ascii="Avenir Next LT Pro" w:hAnsi="Avenir Next LT Pro" w:cs="Arial"/>
+          <w:b/>
+          <w:bCs/>
+          <w:i/>
+          <w:iCs/>
         </w:rPr>
         <w:t xml:space="preserve"> </w:t>
       </w:r>
       <w:proofErr w:type="spellStart"/>
       <w:r>
         <w:rPr>
-          <w:rFonts w:ascii="Arial" w:hAnsi="Arial" w:cs="Arial"/>
+          <w:rFonts w:ascii="Avenir Next LT Pro" w:hAnsi="Avenir Next LT Pro" w:cs="Arial"/>
+          <w:b/>
+          <w:bCs/>
+          <w:i/>
+          <w:iCs/>
         </w:rPr>
         <w:t>twice</w:t>
       </w:r>
       <w:proofErr w:type="spellEnd"/>
       <w:r>
         <w:rPr>
-          <w:rFonts w:ascii="Arial" w:hAnsi="Arial" w:cs="Arial"/>
+          <w:rFonts w:ascii="Avenir Next LT Pro" w:hAnsi="Avenir Next LT Pro" w:cs="Arial"/>
+          <w:b/>
+          <w:bCs/>
+          <w:i/>
+          <w:iCs/>
         </w:rPr>
         <w:t xml:space="preserve"> as </w:t>
       </w:r>
       <w:proofErr w:type="spellStart"/>
       <w:r>
         <w:rPr>
-          <w:rFonts w:ascii="Arial" w:hAnsi="Arial" w:cs="Arial"/>
+          <w:rFonts w:ascii="Avenir Next LT Pro" w:hAnsi="Avenir Next LT Pro" w:cs="Arial"/>
+          <w:b/>
+          <w:bCs/>
+          <w:i/>
+          <w:iCs/>
         </w:rPr>
         <w:t>many</w:t>
       </w:r>
       <w:proofErr w:type="spellEnd"/>
       <w:r>
         <w:rPr>
-          <w:rFonts w:ascii="Arial" w:hAnsi="Arial" w:cs="Arial"/>
+          <w:rFonts w:ascii="Avenir Next LT Pro" w:hAnsi="Avenir Next LT Pro" w:cs="Arial"/>
+          <w:b/>
+          <w:bCs/>
+          <w:i/>
+          <w:iCs/>
         </w:rPr>
         <w:t xml:space="preserve"> </w:t>
       </w:r>
       <w:proofErr w:type="spellStart"/>
       <w:r>
         <w:rPr>
-          <w:rFonts w:ascii="Arial" w:hAnsi="Arial" w:cs="Arial"/>
+          <w:rFonts w:ascii="Avenir Next LT Pro" w:hAnsi="Avenir Next LT Pro" w:cs="Arial"/>
+          <w:b/>
+          <w:bCs/>
+          <w:i/>
+          <w:iCs/>
         </w:rPr>
         <w:t>a´s</w:t>
       </w:r>
       <w:proofErr w:type="spellEnd"/>
       <w:r>
         <w:rPr>
-          <w:rFonts w:ascii="Arial" w:hAnsi="Arial" w:cs="Arial"/>
+          <w:rFonts w:ascii="Avenir Next LT Pro" w:hAnsi="Avenir Next LT Pro" w:cs="Arial"/>
+          <w:b/>
+          <w:bCs/>
+          <w:i/>
+          <w:iCs/>
         </w:rPr>
         <w:t xml:space="preserve"> and </w:t>
       </w:r>
       <w:proofErr w:type="spellStart"/>
       <w:r>
         <w:rPr>
-          <w:rFonts w:ascii="Arial" w:hAnsi="Arial" w:cs="Arial"/>
+          <w:rFonts w:ascii="Avenir Next LT Pro" w:hAnsi="Avenir Next LT Pro" w:cs="Arial"/>
+          <w:b/>
+          <w:bCs/>
+          <w:i/>
+          <w:iCs/>
         </w:rPr>
         <w:t>b´s</w:t>
       </w:r>
       <w:proofErr w:type="spellEnd"/>
       <w:r>
         <w:rPr>
-          <w:rFonts w:ascii="Arial" w:hAnsi="Arial" w:cs="Arial"/>
+          <w:rFonts w:ascii="Avenir Next LT Pro" w:hAnsi="Avenir Next LT Pro" w:cs="Arial"/>
+          <w:b/>
+          <w:bCs/>
+          <w:i/>
+          <w:iCs/>
         </w:rPr>
         <w:t>.</w:t>
       </w:r>
@@ -951,30 +1061,18 @@
         <w:ind w:left="1068"/>
         <w:jc w:val="both"/>
         <w:rPr>
-          <w:rFonts w:ascii="Arial" w:hAnsi="Arial" w:cs="Arial"/>
-          <w:b/>
-          <w:bCs/>
-          <w:i/>
-          <w:iCs/>
-        </w:rPr>
-      </w:pPr>
-      <w:r>
-        <w:rPr>
-          <w:rFonts w:ascii="Arial" w:hAnsi="Arial" w:cs="Arial"/>
-          <w:b/>
-          <w:bCs/>
-          <w:i/>
-          <w:iCs/>
+          <w:rFonts w:ascii="Avenir Next LT Pro" w:hAnsi="Avenir Next LT Pro" w:cs="Arial"/>
+        </w:rPr>
+      </w:pPr>
+      <w:r>
+        <w:rPr>
+          <w:rFonts w:ascii="Avenir Next LT Pro" w:hAnsi="Avenir Next LT Pro" w:cs="Arial"/>
         </w:rPr>
         <w:t xml:space="preserve">G= </w:t>
       </w:r>
       <w:r>
         <w:rPr>
-          <w:rFonts w:ascii="Arial" w:hAnsi="Arial" w:cs="Arial"/>
-          <w:b/>
-          <w:bCs/>
-          <w:i/>
-          <w:iCs/>
+          <w:rFonts w:ascii="Avenir Next LT Pro" w:hAnsi="Avenir Next LT Pro" w:cs="Arial"/>
         </w:rPr>
         <w:t>(N, T, S, P)</w:t>
       </w:r>
@@ -985,11 +1083,7 @@
         <w:ind w:left="1068"/>
         <w:jc w:val="both"/>
         <w:rPr>
-          <w:rFonts w:ascii="Arial" w:hAnsi="Arial" w:cs="Arial"/>
-          <w:b/>
-          <w:bCs/>
-          <w:i/>
-          <w:iCs/>
+          <w:rFonts w:ascii="Avenir Next LT Pro" w:hAnsi="Avenir Next LT Pro" w:cs="Arial"/>
         </w:rPr>
       </w:pPr>
     </w:p>
@@ -999,30 +1093,18 @@
         <w:ind w:left="1068"/>
         <w:jc w:val="both"/>
         <w:rPr>
-          <w:rFonts w:ascii="Arial" w:hAnsi="Arial" w:cs="Arial"/>
-          <w:b/>
-          <w:bCs/>
-          <w:i/>
-          <w:iCs/>
-        </w:rPr>
-      </w:pPr>
-      <w:r>
-        <w:rPr>
-          <w:rFonts w:ascii="Arial" w:hAnsi="Arial" w:cs="Arial"/>
-          <w:b/>
-          <w:bCs/>
-          <w:i/>
-          <w:iCs/>
+          <w:rFonts w:ascii="Avenir Next LT Pro" w:hAnsi="Avenir Next LT Pro" w:cs="Arial"/>
+        </w:rPr>
+      </w:pPr>
+      <w:r>
+        <w:rPr>
+          <w:rFonts w:ascii="Avenir Next LT Pro" w:hAnsi="Avenir Next LT Pro" w:cs="Arial"/>
         </w:rPr>
         <w:t xml:space="preserve">N = </w:t>
       </w:r>
       <w:r>
         <w:rPr>
-          <w:rFonts w:ascii="Arial" w:hAnsi="Arial" w:cs="Arial"/>
-          <w:b/>
-          <w:bCs/>
-          <w:i/>
-          <w:iCs/>
+          <w:rFonts w:ascii="Avenir Next LT Pro" w:hAnsi="Avenir Next LT Pro" w:cs="Arial"/>
         </w:rPr>
         <w:t>{S}</w:t>
       </w:r>
@@ -1033,11 +1115,7 @@
         <w:ind w:left="1068"/>
         <w:jc w:val="both"/>
         <w:rPr>
-          <w:rFonts w:ascii="Arial" w:hAnsi="Arial" w:cs="Arial"/>
-          <w:b/>
-          <w:bCs/>
-          <w:i/>
-          <w:iCs/>
+          <w:rFonts w:ascii="Avenir Next LT Pro" w:hAnsi="Avenir Next LT Pro" w:cs="Arial"/>
         </w:rPr>
       </w:pPr>
     </w:p>
@@ -1047,50 +1125,30 @@
         <w:ind w:left="1068"/>
         <w:jc w:val="both"/>
         <w:rPr>
-          <w:rFonts w:ascii="Arial" w:hAnsi="Arial" w:cs="Arial"/>
-          <w:b/>
-          <w:bCs/>
-          <w:i/>
-          <w:iCs/>
-        </w:rPr>
-      </w:pPr>
-      <w:r>
-        <w:rPr>
-          <w:rFonts w:ascii="Arial" w:hAnsi="Arial" w:cs="Arial"/>
-          <w:b/>
-          <w:bCs/>
-          <w:i/>
-          <w:iCs/>
+          <w:rFonts w:ascii="Avenir Next LT Pro" w:hAnsi="Avenir Next LT Pro" w:cs="Arial"/>
+        </w:rPr>
+      </w:pPr>
+      <w:r>
+        <w:rPr>
+          <w:rFonts w:ascii="Avenir Next LT Pro" w:hAnsi="Avenir Next LT Pro" w:cs="Arial"/>
         </w:rPr>
         <w:t xml:space="preserve">T= </w:t>
       </w:r>
       <w:r>
         <w:rPr>
-          <w:rFonts w:ascii="Arial" w:hAnsi="Arial" w:cs="Arial"/>
-          <w:b/>
-          <w:bCs/>
-          <w:i/>
-          <w:iCs/>
+          <w:rFonts w:ascii="Avenir Next LT Pro" w:hAnsi="Avenir Next LT Pro" w:cs="Arial"/>
         </w:rPr>
         <w:t>{</w:t>
       </w:r>
       <w:r>
         <w:rPr>
-          <w:rFonts w:ascii="Arial" w:hAnsi="Arial" w:cs="Arial"/>
-          <w:b/>
-          <w:bCs/>
-          <w:i/>
-          <w:iCs/>
+          <w:rFonts w:ascii="Avenir Next LT Pro" w:hAnsi="Avenir Next LT Pro" w:cs="Arial"/>
         </w:rPr>
         <w:t>a, b</w:t>
       </w:r>
       <w:r>
         <w:rPr>
-          <w:rFonts w:ascii="Arial" w:hAnsi="Arial" w:cs="Arial"/>
-          <w:b/>
-          <w:bCs/>
-          <w:i/>
-          <w:iCs/>
+          <w:rFonts w:ascii="Avenir Next LT Pro" w:hAnsi="Avenir Next LT Pro" w:cs="Arial"/>
         </w:rPr>
         <w:t>}</w:t>
       </w:r>
@@ -1101,11 +1159,7 @@
         <w:ind w:left="1068"/>
         <w:jc w:val="both"/>
         <w:rPr>
-          <w:rFonts w:ascii="Arial" w:hAnsi="Arial" w:cs="Arial"/>
-          <w:b/>
-          <w:bCs/>
-          <w:i/>
-          <w:iCs/>
+          <w:rFonts w:ascii="Avenir Next LT Pro" w:hAnsi="Avenir Next LT Pro" w:cs="Arial"/>
         </w:rPr>
       </w:pPr>
     </w:p>
@@ -1115,62 +1169,40 @@
         <w:ind w:left="1068"/>
         <w:jc w:val="both"/>
         <w:rPr>
-          <w:rFonts w:ascii="Arial" w:hAnsi="Arial" w:cs="Arial"/>
-          <w:b/>
-          <w:bCs/>
-          <w:i/>
-          <w:iCs/>
-        </w:rPr>
-      </w:pPr>
-      <w:r>
-        <w:rPr>
-          <w:rFonts w:ascii="Arial" w:hAnsi="Arial" w:cs="Arial"/>
-          <w:b/>
-          <w:bCs/>
-          <w:i/>
-          <w:iCs/>
+          <w:rFonts w:ascii="Avenir Next LT Pro" w:hAnsi="Avenir Next LT Pro" w:cs="Arial"/>
+        </w:rPr>
+      </w:pPr>
+      <w:r>
+        <w:rPr>
+          <w:rFonts w:ascii="Avenir Next LT Pro" w:hAnsi="Avenir Next LT Pro" w:cs="Arial"/>
         </w:rPr>
         <w:t xml:space="preserve">P = </w:t>
       </w:r>
-      <w:r>
-        <w:rPr>
-          <w:rFonts w:ascii="Arial" w:hAnsi="Arial" w:cs="Arial"/>
-          <w:b/>
-          <w:bCs/>
-          <w:i/>
-          <w:iCs/>
-        </w:rPr>
-        <w:t>{</w:t>
-      </w:r>
-      <w:r>
-        <w:rPr>
-          <w:rFonts w:ascii="Arial" w:hAnsi="Arial" w:cs="Arial"/>
-          <w:b/>
-          <w:bCs/>
-          <w:i/>
-          <w:iCs/>
-        </w:rPr>
-        <w:t xml:space="preserve"> S -&gt; </w:t>
-      </w:r>
-      <w:proofErr w:type="spellStart"/>
-      <w:r>
-        <w:rPr>
-          <w:rFonts w:ascii="Arial" w:hAnsi="Arial" w:cs="Arial"/>
-          <w:b/>
-          <w:bCs/>
-          <w:i/>
-          <w:iCs/>
+      <w:proofErr w:type="gramStart"/>
+      <w:r>
+        <w:rPr>
+          <w:rFonts w:ascii="Avenir Next LT Pro" w:hAnsi="Avenir Next LT Pro" w:cs="Arial"/>
+        </w:rPr>
+        <w:t>{ S</w:t>
+      </w:r>
+      <w:proofErr w:type="gramEnd"/>
+      <w:r>
+        <w:rPr>
+          <w:rFonts w:ascii="Avenir Next LT Pro" w:hAnsi="Avenir Next LT Pro" w:cs="Arial"/>
+        </w:rPr>
+        <w:t xml:space="preserve"> -&gt; </w:t>
+      </w:r>
+      <w:proofErr w:type="spellStart"/>
+      <w:r>
+        <w:rPr>
+          <w:rFonts w:ascii="Avenir Next LT Pro" w:hAnsi="Avenir Next LT Pro" w:cs="Arial"/>
         </w:rPr>
         <w:t>SaSbSaS</w:t>
       </w:r>
       <w:proofErr w:type="spellEnd"/>
       <w:r>
         <w:rPr>
-          <w:rFonts w:ascii="Arial" w:hAnsi="Arial" w:cs="Arial"/>
-          <w:b/>
-          <w:bCs/>
-          <w:i/>
-          <w:iCs/>
+          <w:rFonts w:ascii="Avenir Next LT Pro" w:hAnsi="Avenir Next LT Pro" w:cs="Arial"/>
         </w:rPr>
         <w:t>,</w:t>
       </w:r>
@@ -1181,31 +1213,19 @@
         <w:ind w:left="1416"/>
         <w:jc w:val="both"/>
         <w:rPr>
-          <w:rFonts w:ascii="Arial" w:hAnsi="Arial" w:cs="Arial"/>
-          <w:b/>
-          <w:bCs/>
-          <w:i/>
-          <w:iCs/>
-        </w:rPr>
-      </w:pPr>
-      <w:r>
-        <w:rPr>
-          <w:rFonts w:ascii="Arial" w:hAnsi="Arial" w:cs="Arial"/>
-          <w:b/>
-          <w:bCs/>
-          <w:i/>
-          <w:iCs/>
+          <w:rFonts w:ascii="Avenir Next LT Pro" w:hAnsi="Avenir Next LT Pro" w:cs="Arial"/>
+        </w:rPr>
+      </w:pPr>
+      <w:r>
+        <w:rPr>
+          <w:rFonts w:ascii="Avenir Next LT Pro" w:hAnsi="Avenir Next LT Pro" w:cs="Arial"/>
         </w:rPr>
         <w:t xml:space="preserve">   S -&gt; </w:t>
       </w:r>
       <w:proofErr w:type="spellStart"/>
       <w:r>
         <w:rPr>
-          <w:rFonts w:ascii="Arial" w:hAnsi="Arial" w:cs="Arial"/>
-          <w:b/>
-          <w:bCs/>
-          <w:i/>
-          <w:iCs/>
+          <w:rFonts w:ascii="Avenir Next LT Pro" w:hAnsi="Avenir Next LT Pro" w:cs="Arial"/>
         </w:rPr>
         <w:t>SaSaSbS</w:t>
       </w:r>
@@ -1217,41 +1237,25 @@
         <w:ind w:left="1416"/>
         <w:jc w:val="both"/>
         <w:rPr>
-          <w:rFonts w:ascii="Arial" w:hAnsi="Arial" w:cs="Arial"/>
-          <w:b/>
-          <w:bCs/>
-          <w:i/>
-          <w:iCs/>
-        </w:rPr>
-      </w:pPr>
-      <w:r>
-        <w:rPr>
-          <w:rFonts w:ascii="Arial" w:hAnsi="Arial" w:cs="Arial"/>
-          <w:b/>
-          <w:bCs/>
-          <w:i/>
-          <w:iCs/>
+          <w:rFonts w:ascii="Avenir Next LT Pro" w:hAnsi="Avenir Next LT Pro" w:cs="Arial"/>
+        </w:rPr>
+      </w:pPr>
+      <w:r>
+        <w:rPr>
+          <w:rFonts w:ascii="Avenir Next LT Pro" w:hAnsi="Avenir Next LT Pro" w:cs="Arial"/>
         </w:rPr>
         <w:t xml:space="preserve">   S -&gt;</w:t>
       </w:r>
       <w:r>
         <w:rPr>
-          <w:rFonts w:ascii="Arial" w:hAnsi="Arial" w:cs="Arial"/>
-          <w:b/>
-          <w:bCs/>
-          <w:i/>
-          <w:iCs/>
+          <w:rFonts w:ascii="Avenir Next LT Pro" w:hAnsi="Avenir Next LT Pro" w:cs="Arial"/>
         </w:rPr>
         <w:t xml:space="preserve"> </w:t>
       </w:r>
       <w:proofErr w:type="spellStart"/>
       <w:r>
         <w:rPr>
-          <w:rFonts w:ascii="Arial" w:hAnsi="Arial" w:cs="Arial"/>
-          <w:b/>
-          <w:bCs/>
-          <w:i/>
-          <w:iCs/>
+          <w:rFonts w:ascii="Avenir Next LT Pro" w:hAnsi="Avenir Next LT Pro" w:cs="Arial"/>
         </w:rPr>
         <w:t>SbSaSaS</w:t>
       </w:r>
@@ -1263,62 +1267,38 @@
         <w:ind w:left="1416"/>
         <w:jc w:val="both"/>
         <w:rPr>
-          <w:rFonts w:ascii="Arial" w:hAnsi="Arial" w:cs="Arial"/>
-          <w:b/>
-          <w:bCs/>
-          <w:i/>
-          <w:iCs/>
-        </w:rPr>
-      </w:pPr>
-      <w:r>
-        <w:rPr>
-          <w:rFonts w:ascii="Arial" w:hAnsi="Arial" w:cs="Arial"/>
-          <w:b/>
-          <w:bCs/>
-          <w:i/>
-          <w:iCs/>
+          <w:rFonts w:ascii="Avenir Next LT Pro" w:hAnsi="Avenir Next LT Pro" w:cs="Arial"/>
+        </w:rPr>
+      </w:pPr>
+      <w:r>
+        <w:rPr>
+          <w:rFonts w:ascii="Avenir Next LT Pro" w:hAnsi="Avenir Next LT Pro" w:cs="Arial"/>
         </w:rPr>
         <w:t xml:space="preserve">   S -</w:t>
       </w:r>
       <w:proofErr w:type="gramStart"/>
       <w:r>
         <w:rPr>
-          <w:rFonts w:ascii="Arial" w:hAnsi="Arial" w:cs="Arial"/>
-          <w:b/>
-          <w:bCs/>
-          <w:i/>
-          <w:iCs/>
+          <w:rFonts w:ascii="Avenir Next LT Pro" w:hAnsi="Avenir Next LT Pro" w:cs="Arial"/>
         </w:rPr>
         <w:t xml:space="preserve">&gt;  </w:t>
       </w:r>
       <w:r>
         <w:rPr>
-          <w:rFonts w:ascii="Arial" w:hAnsi="Arial" w:cs="Arial"/>
-          <w:b/>
-          <w:bCs/>
-          <w:i/>
-          <w:iCs/>
+          <w:rFonts w:ascii="Calibri" w:hAnsi="Calibri" w:cs="Calibri"/>
         </w:rPr>
         <w:t>Σ</w:t>
       </w:r>
       <w:proofErr w:type="gramEnd"/>
       <w:r>
         <w:rPr>
-          <w:rFonts w:ascii="Arial" w:hAnsi="Arial" w:cs="Arial"/>
-          <w:b/>
-          <w:bCs/>
-          <w:i/>
-          <w:iCs/>
+          <w:rFonts w:ascii="Avenir Next LT Pro" w:hAnsi="Avenir Next LT Pro" w:cs="Arial"/>
         </w:rPr>
         <w:t xml:space="preserve"> </w:t>
       </w:r>
       <w:r>
         <w:rPr>
-          <w:rFonts w:ascii="Arial" w:hAnsi="Arial" w:cs="Arial"/>
-          <w:b/>
-          <w:bCs/>
-          <w:i/>
-          <w:iCs/>
+          <w:rFonts w:ascii="Avenir Next LT Pro" w:hAnsi="Avenir Next LT Pro" w:cs="Arial"/>
         </w:rPr>
         <w:t>}</w:t>
       </w:r>
@@ -1329,7 +1309,7 @@
         <w:ind w:left="1068"/>
         <w:jc w:val="both"/>
         <w:rPr>
-          <w:rFonts w:ascii="Arial" w:hAnsi="Arial" w:cs="Arial"/>
+          <w:rFonts w:ascii="Avenir Next LT Pro" w:hAnsi="Avenir Next LT Pro" w:cs="Arial"/>
         </w:rPr>
       </w:pPr>
     </w:p>
@@ -1337,17 +1317,17 @@
       <w:pPr>
         <w:pStyle w:val="Prrafodelista"/>
         <w:rPr>
-          <w:rFonts w:ascii="Arial" w:hAnsi="Arial" w:cs="Arial"/>
-          <w:b/>
-          <w:bCs/>
-        </w:rPr>
-      </w:pPr>
-    </w:p>
-    <w:p>
-      <w:pPr>
-        <w:jc w:val="both"/>
-        <w:rPr>
-          <w:rFonts w:ascii="Arial" w:hAnsi="Arial" w:cs="Arial"/>
+          <w:rFonts w:ascii="Avenir Next LT Pro" w:hAnsi="Avenir Next LT Pro" w:cs="Arial"/>
+          <w:b/>
+          <w:bCs/>
+        </w:rPr>
+      </w:pPr>
+    </w:p>
+    <w:p>
+      <w:pPr>
+        <w:jc w:val="both"/>
+        <w:rPr>
+          <w:rFonts w:ascii="Avenir Next LT Pro" w:hAnsi="Avenir Next LT Pro" w:cs="Arial"/>
           <w:i/>
           <w:iCs/>
           <w:sz w:val="24"/>
@@ -1356,7 +1336,7 @@
       </w:pPr>
       <w:r>
         <w:rPr>
-          <w:rFonts w:ascii="Arial" w:hAnsi="Arial" w:cs="Arial"/>
+          <w:rFonts w:ascii="Avenir Next LT Pro" w:hAnsi="Avenir Next LT Pro" w:cs="Arial"/>
           <w:b/>
           <w:bCs/>
           <w:i/>
@@ -1368,7 +1348,7 @@
       </w:r>
       <w:r>
         <w:rPr>
-          <w:rFonts w:ascii="Arial" w:hAnsi="Arial" w:cs="Arial"/>
+          <w:rFonts w:ascii="Avenir Next LT Pro" w:hAnsi="Avenir Next LT Pro" w:cs="Arial"/>
           <w:b/>
           <w:bCs/>
           <w:i/>
@@ -1381,9 +1361,9 @@
       <w:proofErr w:type="spellStart"/>
       <w:r>
         <w:rPr>
-          <w:rFonts w:ascii="Arial" w:hAnsi="Arial" w:cs="Arial"/>
-          <w:i/>
-          <w:iCs/>
+          <w:rFonts w:ascii="Avenir Next LT Pro" w:hAnsi="Avenir Next LT Pro" w:cs="Arial"/>
+          <w:b/>
+          <w:bCs/>
           <w:sz w:val="24"/>
           <w:szCs w:val="24"/>
         </w:rPr>
@@ -1392,9 +1372,9 @@
       <w:proofErr w:type="spellEnd"/>
       <w:r>
         <w:rPr>
-          <w:rFonts w:ascii="Arial" w:hAnsi="Arial" w:cs="Arial"/>
-          <w:i/>
-          <w:iCs/>
+          <w:rFonts w:ascii="Avenir Next LT Pro" w:hAnsi="Avenir Next LT Pro" w:cs="Arial"/>
+          <w:b/>
+          <w:bCs/>
           <w:sz w:val="24"/>
           <w:szCs w:val="24"/>
         </w:rPr>
@@ -1403,9 +1383,9 @@
       <w:proofErr w:type="spellStart"/>
       <w:r>
         <w:rPr>
-          <w:rFonts w:ascii="Arial" w:hAnsi="Arial" w:cs="Arial"/>
-          <w:i/>
-          <w:iCs/>
+          <w:rFonts w:ascii="Avenir Next LT Pro" w:hAnsi="Avenir Next LT Pro" w:cs="Arial"/>
+          <w:b/>
+          <w:bCs/>
           <w:sz w:val="24"/>
           <w:szCs w:val="24"/>
         </w:rPr>
@@ -1414,30 +1394,31 @@
       <w:proofErr w:type="spellEnd"/>
       <w:r>
         <w:rPr>
-          <w:rFonts w:ascii="Arial" w:hAnsi="Arial" w:cs="Arial"/>
-          <w:i/>
-          <w:iCs/>
+          <w:rFonts w:ascii="Avenir Next LT Pro" w:hAnsi="Avenir Next LT Pro" w:cs="Arial"/>
+          <w:b/>
+          <w:bCs/>
           <w:sz w:val="24"/>
           <w:szCs w:val="24"/>
         </w:rPr>
-        <w:t xml:space="preserve"> </w:t>
-      </w:r>
-      <w:r>
-        <w:rPr>
-          <w:rFonts w:ascii="Arial" w:hAnsi="Arial" w:cs="Arial"/>
+        <w:t xml:space="preserve"> gramar</w:t>
+      </w:r>
+    </w:p>
+    <w:p>
+      <w:pPr>
+        <w:jc w:val="center"/>
+        <w:rPr>
+          <w:rFonts w:ascii="Avenir Next LT Pro" w:hAnsi="Avenir Next LT Pro" w:cs="Arial"/>
+          <w:b/>
+          <w:bCs/>
           <w:i/>
           <w:iCs/>
           <w:sz w:val="24"/>
           <w:szCs w:val="24"/>
         </w:rPr>
-        <w:t>gramar</w:t>
-      </w:r>
-    </w:p>
-    <w:p>
-      <w:pPr>
-        <w:jc w:val="center"/>
-        <w:rPr>
-          <w:rFonts w:ascii="Arial" w:hAnsi="Arial" w:cs="Arial"/>
+      </w:pPr>
+      <w:r>
+        <w:rPr>
+          <w:rFonts w:ascii="Avenir Next LT Pro" w:hAnsi="Avenir Next LT Pro" w:cs="Arial"/>
           <w:b/>
           <w:bCs/>
           <w:i/>
@@ -1445,10 +1426,12 @@
           <w:sz w:val="24"/>
           <w:szCs w:val="24"/>
         </w:rPr>
-      </w:pPr>
-      <w:r>
-        <w:rPr>
-          <w:rFonts w:ascii="Arial" w:hAnsi="Arial" w:cs="Arial"/>
+        <w:t xml:space="preserve">S-&gt; </w:t>
+      </w:r>
+      <w:proofErr w:type="spellStart"/>
+      <w:r>
+        <w:rPr>
+          <w:rFonts w:ascii="Avenir Next LT Pro" w:hAnsi="Avenir Next LT Pro" w:cs="Arial"/>
           <w:b/>
           <w:bCs/>
           <w:i/>
@@ -1456,12 +1439,15 @@
           <w:sz w:val="24"/>
           <w:szCs w:val="24"/>
         </w:rPr>
-        <w:t xml:space="preserve">S-&gt; </w:t>
-      </w:r>
-      <w:proofErr w:type="spellStart"/>
-      <w:r>
-        <w:rPr>
-          <w:rFonts w:ascii="Arial" w:hAnsi="Arial" w:cs="Arial"/>
+        <w:t>aB|bA</w:t>
+      </w:r>
+      <w:proofErr w:type="spellEnd"/>
+    </w:p>
+    <w:p>
+      <w:pPr>
+        <w:jc w:val="center"/>
+        <w:rPr>
+          <w:rFonts w:ascii="Avenir Next LT Pro" w:hAnsi="Avenir Next LT Pro" w:cs="Arial"/>
           <w:b/>
           <w:bCs/>
           <w:i/>
@@ -1469,15 +1455,10 @@
           <w:sz w:val="24"/>
           <w:szCs w:val="24"/>
         </w:rPr>
-        <w:t>aB|bA</w:t>
-      </w:r>
-      <w:proofErr w:type="spellEnd"/>
-    </w:p>
-    <w:p>
-      <w:pPr>
-        <w:jc w:val="center"/>
-        <w:rPr>
-          <w:rFonts w:ascii="Arial" w:hAnsi="Arial" w:cs="Arial"/>
+      </w:pPr>
+      <w:r>
+        <w:rPr>
+          <w:rFonts w:ascii="Avenir Next LT Pro" w:hAnsi="Avenir Next LT Pro" w:cs="Arial"/>
           <w:b/>
           <w:bCs/>
           <w:i/>
@@ -1485,10 +1466,12 @@
           <w:sz w:val="24"/>
           <w:szCs w:val="24"/>
         </w:rPr>
-      </w:pPr>
-      <w:r>
-        <w:rPr>
-          <w:rFonts w:ascii="Arial" w:hAnsi="Arial" w:cs="Arial"/>
+        <w:t xml:space="preserve">A-&gt; </w:t>
+      </w:r>
+      <w:proofErr w:type="spellStart"/>
+      <w:r>
+        <w:rPr>
+          <w:rFonts w:ascii="Avenir Next LT Pro" w:hAnsi="Avenir Next LT Pro" w:cs="Arial"/>
           <w:b/>
           <w:bCs/>
           <w:i/>
@@ -1496,12 +1479,15 @@
           <w:sz w:val="24"/>
           <w:szCs w:val="24"/>
         </w:rPr>
-        <w:t xml:space="preserve">A-&gt; </w:t>
-      </w:r>
-      <w:proofErr w:type="spellStart"/>
-      <w:r>
-        <w:rPr>
-          <w:rFonts w:ascii="Arial" w:hAnsi="Arial" w:cs="Arial"/>
+        <w:t>a|aS|bAA</w:t>
+      </w:r>
+      <w:proofErr w:type="spellEnd"/>
+    </w:p>
+    <w:p>
+      <w:pPr>
+        <w:jc w:val="center"/>
+        <w:rPr>
+          <w:rFonts w:ascii="Avenir Next LT Pro" w:hAnsi="Avenir Next LT Pro" w:cs="Arial"/>
           <w:b/>
           <w:bCs/>
           <w:i/>
@@ -1509,15 +1495,10 @@
           <w:sz w:val="24"/>
           <w:szCs w:val="24"/>
         </w:rPr>
-        <w:t>a|aS|bAA</w:t>
-      </w:r>
-      <w:proofErr w:type="spellEnd"/>
-    </w:p>
-    <w:p>
-      <w:pPr>
-        <w:jc w:val="center"/>
-        <w:rPr>
-          <w:rFonts w:ascii="Arial" w:hAnsi="Arial" w:cs="Arial"/>
+      </w:pPr>
+      <w:r>
+        <w:rPr>
+          <w:rFonts w:ascii="Avenir Next LT Pro" w:hAnsi="Avenir Next LT Pro" w:cs="Arial"/>
           <w:b/>
           <w:bCs/>
           <w:i/>
@@ -1525,10 +1506,12 @@
           <w:sz w:val="24"/>
           <w:szCs w:val="24"/>
         </w:rPr>
-      </w:pPr>
-      <w:r>
-        <w:rPr>
-          <w:rFonts w:ascii="Arial" w:hAnsi="Arial" w:cs="Arial"/>
+        <w:t>B-&gt;</w:t>
+      </w:r>
+      <w:proofErr w:type="spellStart"/>
+      <w:r>
+        <w:rPr>
+          <w:rFonts w:ascii="Avenir Next LT Pro" w:hAnsi="Avenir Next LT Pro" w:cs="Arial"/>
           <w:b/>
           <w:bCs/>
           <w:i/>
@@ -1536,22 +1519,109 @@
           <w:sz w:val="24"/>
           <w:szCs w:val="24"/>
         </w:rPr>
-        <w:t>B-&gt;</w:t>
-      </w:r>
-      <w:proofErr w:type="spellStart"/>
-      <w:r>
-        <w:rPr>
-          <w:rFonts w:ascii="Arial" w:hAnsi="Arial" w:cs="Arial"/>
-          <w:b/>
-          <w:bCs/>
-          <w:i/>
-          <w:iCs/>
-          <w:sz w:val="24"/>
-          <w:szCs w:val="24"/>
-        </w:rPr>
         <w:t>b|bS|aBB</w:t>
       </w:r>
       <w:proofErr w:type="spellEnd"/>
+    </w:p>
+    <w:p>
+      <w:pPr>
+        <w:rPr>
+          <w:rFonts w:ascii="Avenir Next LT Pro" w:hAnsi="Avenir Next LT Pro" w:cs="Arial"/>
+          <w:b/>
+          <w:bCs/>
+        </w:rPr>
+      </w:pPr>
+      <w:proofErr w:type="spellStart"/>
+      <w:r>
+        <w:rPr>
+          <w:rFonts w:ascii="Avenir Next LT Pro" w:hAnsi="Avenir Next LT Pro" w:cs="Arial"/>
+          <w:b/>
+          <w:bCs/>
+        </w:rPr>
+        <w:lastRenderedPageBreak/>
+        <w:t>For</w:t>
+      </w:r>
+      <w:proofErr w:type="spellEnd"/>
+      <w:r>
+        <w:rPr>
+          <w:rFonts w:ascii="Avenir Next LT Pro" w:hAnsi="Avenir Next LT Pro" w:cs="Arial"/>
+          <w:b/>
+          <w:bCs/>
+        </w:rPr>
+        <w:t xml:space="preserve"> </w:t>
+      </w:r>
+      <w:proofErr w:type="spellStart"/>
+      <w:r>
+        <w:rPr>
+          <w:rFonts w:ascii="Avenir Next LT Pro" w:hAnsi="Avenir Next LT Pro" w:cs="Arial"/>
+          <w:b/>
+          <w:bCs/>
+        </w:rPr>
+        <w:t>the</w:t>
+      </w:r>
+      <w:proofErr w:type="spellEnd"/>
+      <w:r>
+        <w:rPr>
+          <w:rFonts w:ascii="Avenir Next LT Pro" w:hAnsi="Avenir Next LT Pro" w:cs="Arial"/>
+          <w:b/>
+          <w:bCs/>
+        </w:rPr>
+        <w:t xml:space="preserve"> </w:t>
+      </w:r>
+      <w:proofErr w:type="spellStart"/>
+      <w:r>
+        <w:rPr>
+          <w:rFonts w:ascii="Avenir Next LT Pro" w:hAnsi="Avenir Next LT Pro" w:cs="Arial"/>
+          <w:b/>
+          <w:bCs/>
+        </w:rPr>
+        <w:t>string</w:t>
+      </w:r>
+      <w:proofErr w:type="spellEnd"/>
+      <w:r>
+        <w:rPr>
+          <w:rFonts w:ascii="Avenir Next LT Pro" w:hAnsi="Avenir Next LT Pro" w:cs="Arial"/>
+          <w:b/>
+          <w:bCs/>
+        </w:rPr>
+        <w:t xml:space="preserve"> </w:t>
+      </w:r>
+      <w:proofErr w:type="spellStart"/>
+      <w:r>
+        <w:rPr>
+          <w:rFonts w:ascii="Avenir Next LT Pro" w:hAnsi="Avenir Next LT Pro" w:cs="Arial"/>
+          <w:b/>
+          <w:bCs/>
+        </w:rPr>
+        <w:t>aaabbabbba</w:t>
+      </w:r>
+      <w:proofErr w:type="spellEnd"/>
+      <w:r>
+        <w:rPr>
+          <w:rFonts w:ascii="Avenir Next LT Pro" w:hAnsi="Avenir Next LT Pro" w:cs="Arial"/>
+          <w:b/>
+          <w:bCs/>
+        </w:rPr>
+        <w:t xml:space="preserve"> </w:t>
+      </w:r>
+      <w:proofErr w:type="spellStart"/>
+      <w:r>
+        <w:rPr>
+          <w:rFonts w:ascii="Avenir Next LT Pro" w:hAnsi="Avenir Next LT Pro" w:cs="Arial"/>
+          <w:b/>
+          <w:bCs/>
+        </w:rPr>
+        <w:t>find</w:t>
+      </w:r>
+      <w:proofErr w:type="spellEnd"/>
+      <w:r>
+        <w:rPr>
+          <w:rFonts w:ascii="Avenir Next LT Pro" w:hAnsi="Avenir Next LT Pro" w:cs="Arial"/>
+          <w:b/>
+          <w:bCs/>
+        </w:rPr>
+        <w:t xml:space="preserve"> a:</w:t>
+      </w:r>
     </w:p>
     <w:p>
       <w:pPr>
@@ -1562,37 +1632,196 @@
         </w:numPr>
         <w:jc w:val="both"/>
         <w:rPr>
-          <w:rFonts w:ascii="Arial" w:hAnsi="Arial" w:cs="Arial"/>
-        </w:rPr>
-      </w:pPr>
-      <w:proofErr w:type="spellStart"/>
-      <w:r>
-        <w:rPr>
-          <w:rFonts w:ascii="Arial" w:hAnsi="Arial" w:cs="Arial"/>
+          <w:rFonts w:ascii="Avenir Next LT Pro" w:hAnsi="Avenir Next LT Pro" w:cs="Arial"/>
+          <w:b/>
+          <w:bCs/>
+        </w:rPr>
+      </w:pPr>
+      <w:proofErr w:type="spellStart"/>
+      <w:r>
+        <w:rPr>
+          <w:rFonts w:ascii="Avenir Next LT Pro" w:hAnsi="Avenir Next LT Pro" w:cs="Arial"/>
+          <w:b/>
+          <w:bCs/>
         </w:rPr>
         <w:t>leftmost</w:t>
       </w:r>
       <w:proofErr w:type="spellEnd"/>
       <w:r>
         <w:rPr>
-          <w:rFonts w:ascii="Arial" w:hAnsi="Arial" w:cs="Arial"/>
+          <w:rFonts w:ascii="Avenir Next LT Pro" w:hAnsi="Avenir Next LT Pro" w:cs="Arial"/>
+          <w:b/>
+          <w:bCs/>
         </w:rPr>
         <w:t xml:space="preserve"> </w:t>
       </w:r>
       <w:proofErr w:type="spellStart"/>
       <w:r>
         <w:rPr>
-          <w:rFonts w:ascii="Arial" w:hAnsi="Arial" w:cs="Arial"/>
+          <w:rFonts w:ascii="Avenir Next LT Pro" w:hAnsi="Avenir Next LT Pro" w:cs="Arial"/>
+          <w:b/>
+          <w:bCs/>
         </w:rPr>
         <w:t>derivation</w:t>
       </w:r>
       <w:proofErr w:type="spellEnd"/>
       <w:r>
         <w:rPr>
-          <w:rFonts w:ascii="Arial" w:hAnsi="Arial" w:cs="Arial"/>
+          <w:rFonts w:ascii="Avenir Next LT Pro" w:hAnsi="Avenir Next LT Pro" w:cs="Arial"/>
+          <w:b/>
+          <w:bCs/>
         </w:rPr>
         <w:t>.</w:t>
       </w:r>
+    </w:p>
+    <w:p>
+      <w:pPr>
+        <w:ind w:left="708"/>
+        <w:jc w:val="both"/>
+        <w:rPr>
+          <w:rFonts w:ascii="Avenir Next LT Pro" w:hAnsi="Avenir Next LT Pro" w:cs="Arial"/>
+        </w:rPr>
+      </w:pPr>
+      <w:r>
+        <w:rPr>
+          <w:rFonts w:ascii="Avenir Next LT Pro" w:hAnsi="Avenir Next LT Pro" w:cs="Arial"/>
+        </w:rPr>
+        <w:t xml:space="preserve">S -&gt; </w:t>
+      </w:r>
+      <w:proofErr w:type="spellStart"/>
+      <w:r>
+        <w:rPr>
+          <w:rFonts w:ascii="Avenir Next LT Pro" w:hAnsi="Avenir Next LT Pro" w:cs="Arial"/>
+        </w:rPr>
+        <w:t>aB</w:t>
+      </w:r>
+      <w:proofErr w:type="spellEnd"/>
+      <w:r>
+        <w:rPr>
+          <w:rFonts w:ascii="Avenir Next LT Pro" w:hAnsi="Avenir Next LT Pro" w:cs="Arial"/>
+        </w:rPr>
+        <w:t xml:space="preserve"> -&gt; </w:t>
+      </w:r>
+      <w:proofErr w:type="spellStart"/>
+      <w:r>
+        <w:rPr>
+          <w:rFonts w:ascii="Avenir Next LT Pro" w:hAnsi="Avenir Next LT Pro" w:cs="Arial"/>
+        </w:rPr>
+        <w:t>aaBB</w:t>
+      </w:r>
+      <w:proofErr w:type="spellEnd"/>
+      <w:r>
+        <w:rPr>
+          <w:rFonts w:ascii="Avenir Next LT Pro" w:hAnsi="Avenir Next LT Pro" w:cs="Arial"/>
+        </w:rPr>
+        <w:t xml:space="preserve"> -&gt; </w:t>
+      </w:r>
+      <w:proofErr w:type="spellStart"/>
+      <w:r>
+        <w:rPr>
+          <w:rFonts w:ascii="Avenir Next LT Pro" w:hAnsi="Avenir Next LT Pro" w:cs="Arial"/>
+        </w:rPr>
+        <w:t>aaaBBB</w:t>
+      </w:r>
+      <w:proofErr w:type="spellEnd"/>
+      <w:r>
+        <w:rPr>
+          <w:rFonts w:ascii="Avenir Next LT Pro" w:hAnsi="Avenir Next LT Pro" w:cs="Arial"/>
+        </w:rPr>
+        <w:t xml:space="preserve"> -&gt; </w:t>
+      </w:r>
+      <w:proofErr w:type="spellStart"/>
+      <w:r>
+        <w:rPr>
+          <w:rFonts w:ascii="Avenir Next LT Pro" w:hAnsi="Avenir Next LT Pro" w:cs="Arial"/>
+        </w:rPr>
+        <w:t>aaabBB</w:t>
+      </w:r>
+      <w:proofErr w:type="spellEnd"/>
+      <w:r>
+        <w:rPr>
+          <w:rFonts w:ascii="Avenir Next LT Pro" w:hAnsi="Avenir Next LT Pro" w:cs="Arial"/>
+        </w:rPr>
+        <w:t xml:space="preserve"> -&gt; </w:t>
+      </w:r>
+      <w:proofErr w:type="spellStart"/>
+      <w:r>
+        <w:rPr>
+          <w:rFonts w:ascii="Avenir Next LT Pro" w:hAnsi="Avenir Next LT Pro" w:cs="Arial"/>
+        </w:rPr>
+        <w:t>aaabbB</w:t>
+      </w:r>
+      <w:proofErr w:type="spellEnd"/>
+      <w:r>
+        <w:rPr>
+          <w:rFonts w:ascii="Avenir Next LT Pro" w:hAnsi="Avenir Next LT Pro" w:cs="Arial"/>
+        </w:rPr>
+        <w:t xml:space="preserve"> -&gt; </w:t>
+      </w:r>
+      <w:proofErr w:type="spellStart"/>
+      <w:r>
+        <w:rPr>
+          <w:rFonts w:ascii="Avenir Next LT Pro" w:hAnsi="Avenir Next LT Pro" w:cs="Arial"/>
+        </w:rPr>
+        <w:t>aaabbaBB</w:t>
+      </w:r>
+      <w:proofErr w:type="spellEnd"/>
+      <w:r>
+        <w:rPr>
+          <w:rFonts w:ascii="Avenir Next LT Pro" w:hAnsi="Avenir Next LT Pro" w:cs="Arial"/>
+        </w:rPr>
+        <w:t xml:space="preserve"> -&gt; </w:t>
+      </w:r>
+      <w:proofErr w:type="spellStart"/>
+      <w:r>
+        <w:rPr>
+          <w:rFonts w:ascii="Avenir Next LT Pro" w:hAnsi="Avenir Next LT Pro" w:cs="Arial"/>
+        </w:rPr>
+        <w:t>aaabbabB</w:t>
+      </w:r>
+      <w:proofErr w:type="spellEnd"/>
+      <w:r>
+        <w:rPr>
+          <w:rFonts w:ascii="Avenir Next LT Pro" w:hAnsi="Avenir Next LT Pro" w:cs="Arial"/>
+        </w:rPr>
+        <w:t xml:space="preserve"> -&gt; </w:t>
+      </w:r>
+      <w:proofErr w:type="spellStart"/>
+      <w:r>
+        <w:rPr>
+          <w:rFonts w:ascii="Avenir Next LT Pro" w:hAnsi="Avenir Next LT Pro" w:cs="Arial"/>
+        </w:rPr>
+        <w:t>aaabbabbS</w:t>
+      </w:r>
+      <w:proofErr w:type="spellEnd"/>
+      <w:r>
+        <w:rPr>
+          <w:rFonts w:ascii="Avenir Next LT Pro" w:hAnsi="Avenir Next LT Pro" w:cs="Arial"/>
+        </w:rPr>
+        <w:t xml:space="preserve"> -&gt; </w:t>
+      </w:r>
+      <w:proofErr w:type="spellStart"/>
+      <w:r>
+        <w:rPr>
+          <w:rFonts w:ascii="Avenir Next LT Pro" w:hAnsi="Avenir Next LT Pro" w:cs="Arial"/>
+        </w:rPr>
+        <w:t>aaabbabbbA</w:t>
+      </w:r>
+      <w:proofErr w:type="spellEnd"/>
+      <w:r>
+        <w:rPr>
+          <w:rFonts w:ascii="Avenir Next LT Pro" w:hAnsi="Avenir Next LT Pro" w:cs="Arial"/>
+        </w:rPr>
+        <w:t xml:space="preserve"> -&gt; </w:t>
+      </w:r>
+      <w:proofErr w:type="spellStart"/>
+      <w:r>
+        <w:rPr>
+          <w:rFonts w:ascii="Avenir Next LT Pro" w:hAnsi="Avenir Next LT Pro" w:cs="Arial"/>
+        </w:rPr>
+        <w:t>aaabbabbba</w:t>
+      </w:r>
+      <w:proofErr w:type="spellEnd"/>
     </w:p>
     <w:p>
       <w:pPr>
@@ -1600,7 +1829,7 @@
         <w:ind w:left="1068"/>
         <w:jc w:val="both"/>
         <w:rPr>
-          <w:rFonts w:ascii="Arial" w:hAnsi="Arial" w:cs="Arial"/>
+          <w:rFonts w:ascii="Avenir Next LT Pro" w:hAnsi="Avenir Next LT Pro" w:cs="Arial"/>
         </w:rPr>
       </w:pPr>
     </w:p>
@@ -1613,34 +1842,44 @@
         </w:numPr>
         <w:jc w:val="both"/>
         <w:rPr>
-          <w:rFonts w:ascii="Arial" w:hAnsi="Arial" w:cs="Arial"/>
-        </w:rPr>
-      </w:pPr>
-      <w:proofErr w:type="spellStart"/>
-      <w:r>
-        <w:rPr>
-          <w:rFonts w:ascii="Arial" w:hAnsi="Arial" w:cs="Arial"/>
+          <w:rFonts w:ascii="Avenir Next LT Pro" w:hAnsi="Avenir Next LT Pro" w:cs="Arial"/>
+          <w:b/>
+          <w:bCs/>
+        </w:rPr>
+      </w:pPr>
+      <w:proofErr w:type="spellStart"/>
+      <w:r>
+        <w:rPr>
+          <w:rFonts w:ascii="Avenir Next LT Pro" w:hAnsi="Avenir Next LT Pro" w:cs="Arial"/>
+          <w:b/>
+          <w:bCs/>
         </w:rPr>
         <w:t>rightmost</w:t>
       </w:r>
       <w:proofErr w:type="spellEnd"/>
       <w:r>
         <w:rPr>
-          <w:rFonts w:ascii="Arial" w:hAnsi="Arial" w:cs="Arial"/>
+          <w:rFonts w:ascii="Avenir Next LT Pro" w:hAnsi="Avenir Next LT Pro" w:cs="Arial"/>
+          <w:b/>
+          <w:bCs/>
         </w:rPr>
         <w:t xml:space="preserve"> </w:t>
       </w:r>
       <w:proofErr w:type="spellStart"/>
       <w:r>
         <w:rPr>
-          <w:rFonts w:ascii="Arial" w:hAnsi="Arial" w:cs="Arial"/>
+          <w:rFonts w:ascii="Avenir Next LT Pro" w:hAnsi="Avenir Next LT Pro" w:cs="Arial"/>
+          <w:b/>
+          <w:bCs/>
         </w:rPr>
         <w:t>derivation</w:t>
       </w:r>
       <w:proofErr w:type="spellEnd"/>
       <w:r>
         <w:rPr>
-          <w:rFonts w:ascii="Arial" w:hAnsi="Arial" w:cs="Arial"/>
+          <w:rFonts w:ascii="Avenir Next LT Pro" w:hAnsi="Avenir Next LT Pro" w:cs="Arial"/>
+          <w:b/>
+          <w:bCs/>
         </w:rPr>
         <w:t>.</w:t>
       </w:r>
@@ -1649,7 +1888,7 @@
       <w:pPr>
         <w:pStyle w:val="Prrafodelista"/>
         <w:rPr>
-          <w:rFonts w:ascii="Arial" w:hAnsi="Arial" w:cs="Arial"/>
+          <w:rFonts w:ascii="Avenir Next LT Pro" w:hAnsi="Avenir Next LT Pro" w:cs="Arial"/>
         </w:rPr>
       </w:pPr>
     </w:p>
@@ -1662,34 +1901,44 @@
         </w:numPr>
         <w:jc w:val="both"/>
         <w:rPr>
-          <w:rFonts w:ascii="Arial" w:hAnsi="Arial" w:cs="Arial"/>
-        </w:rPr>
-      </w:pPr>
-      <w:proofErr w:type="spellStart"/>
-      <w:r>
-        <w:rPr>
-          <w:rFonts w:ascii="Arial" w:hAnsi="Arial" w:cs="Arial"/>
+          <w:rFonts w:ascii="Avenir Next LT Pro" w:hAnsi="Avenir Next LT Pro" w:cs="Arial"/>
+          <w:b/>
+          <w:bCs/>
+        </w:rPr>
+      </w:pPr>
+      <w:proofErr w:type="spellStart"/>
+      <w:r>
+        <w:rPr>
+          <w:rFonts w:ascii="Avenir Next LT Pro" w:hAnsi="Avenir Next LT Pro" w:cs="Arial"/>
+          <w:b/>
+          <w:bCs/>
         </w:rPr>
         <w:t>Parse</w:t>
       </w:r>
       <w:proofErr w:type="spellEnd"/>
       <w:r>
         <w:rPr>
-          <w:rFonts w:ascii="Arial" w:hAnsi="Arial" w:cs="Arial"/>
+          <w:rFonts w:ascii="Avenir Next LT Pro" w:hAnsi="Avenir Next LT Pro" w:cs="Arial"/>
+          <w:b/>
+          <w:bCs/>
         </w:rPr>
         <w:t xml:space="preserve"> </w:t>
       </w:r>
       <w:proofErr w:type="spellStart"/>
       <w:r>
         <w:rPr>
-          <w:rFonts w:ascii="Arial" w:hAnsi="Arial" w:cs="Arial"/>
+          <w:rFonts w:ascii="Avenir Next LT Pro" w:hAnsi="Avenir Next LT Pro" w:cs="Arial"/>
+          <w:b/>
+          <w:bCs/>
         </w:rPr>
         <w:t>tree</w:t>
       </w:r>
       <w:proofErr w:type="spellEnd"/>
       <w:r>
         <w:rPr>
-          <w:rFonts w:ascii="Arial" w:hAnsi="Arial" w:cs="Arial"/>
+          <w:rFonts w:ascii="Avenir Next LT Pro" w:hAnsi="Avenir Next LT Pro" w:cs="Arial"/>
+          <w:b/>
+          <w:bCs/>
         </w:rPr>
         <w:t>.</w:t>
       </w:r>
@@ -1704,13 +1953,276 @@
       </w:pPr>
     </w:p>
     <w:sectPr>
+      <w:headerReference w:type="first" r:id="rId7"/>
       <w:pgSz w:w="12240" w:h="15840"/>
       <w:pgMar w:top="1417" w:right="1701" w:bottom="1417" w:left="1701" w:header="708" w:footer="708" w:gutter="0"/>
       <w:cols w:space="708"/>
+      <w:titlePg/>
       <w:docGrid w:linePitch="360"/>
     </w:sectPr>
   </w:body>
 </w:document>
+</file>
+
+<file path=word/endnotes.xml><?xml version="1.0" encoding="utf-8"?>
+<w:endnotes xmlns:wpc="http://schemas.microsoft.com/office/word/2010/wordprocessingCanvas" xmlns:cx="http://schemas.microsoft.com/office/drawing/2014/chartex" xmlns:cx1="http://schemas.microsoft.com/office/drawing/2015/9/8/chartex" xmlns:cx2="http://schemas.microsoft.com/office/drawing/2015/10/21/chartex" xmlns:cx3="http://schemas.microsoft.com/office/drawing/2016/5/9/chartex" xmlns:cx4="http://schemas.microsoft.com/office/drawing/2016/5/10/chartex" xmlns:cx5="http://schemas.microsoft.com/office/drawing/2016/5/11/chartex" xmlns:cx6="http://schemas.microsoft.com/office/drawing/2016/5/12/chartex" xmlns:cx7="http://schemas.microsoft.com/office/drawing/2016/5/13/chartex" xmlns:cx8="http://schemas.microsoft.com/office/drawing/2016/5/14/chartex" xmlns:mc="http://schemas.openxmlformats.org/markup-compatibility/2006" xmlns:aink="http://schemas.microsoft.com/office/drawing/2016/ink" xmlns:am3d="http://schemas.microsoft.com/office/drawing/2017/model3d" xmlns:o="urn:schemas-microsoft-com:office:office" xmlns:r="http://schemas.openxmlformats.org/officeDocument/2006/relationships" xmlns:m="http://schemas.openxmlformats.org/officeDocument/2006/math" xmlns:v="urn:schemas-microsoft-com:vml" xmlns:wp14="http://schemas.microsoft.com/office/word/2010/wordprocessingDrawing" xmlns:wp="http://schemas.openxmlformats.org/drawingml/2006/wordprocessingDrawing" xmlns:w10="urn:schemas-microsoft-com:office:word" xmlns:w="http://schemas.openxmlformats.org/wordprocessingml/2006/main" xmlns:w14="http://schemas.microsoft.com/office/word/2010/wordml" xmlns:w15="http://schemas.microsoft.com/office/word/2012/wordml" xmlns:w16cex="http://schemas.microsoft.com/office/word/2018/wordml/cex" xmlns:w16cid="http://schemas.microsoft.com/office/word/2016/wordml/cid" xmlns:w16="http://schemas.microsoft.com/office/word/2018/wordml" xmlns:w16sdtdh="http://schemas.microsoft.com/office/word/2020/wordml/sdtdatahash" xmlns:w16se="http://schemas.microsoft.com/office/word/2015/wordml/symex" xmlns:wpg="http://schemas.microsoft.com/office/word/2010/wordprocessingGroup" xmlns:wpi="http://schemas.microsoft.com/office/word/2010/wordprocessingInk" xmlns:wne="http://schemas.microsoft.com/office/word/2006/wordml" xmlns:wps="http://schemas.microsoft.com/office/word/2010/wordprocessingShape" mc:Ignorable="w14 w15 w16se w16cid w16 w16cex w16sdtdh wp14">
+  <w:endnote w:type="separator" w:id="-1">
+    <w:p>
+      <w:pPr>
+        <w:spacing w:after="0" w:line="240" w:lineRule="auto"/>
+      </w:pPr>
+      <w:r>
+        <w:separator/>
+      </w:r>
+    </w:p>
+  </w:endnote>
+  <w:endnote w:type="continuationSeparator" w:id="0">
+    <w:p>
+      <w:pPr>
+        <w:spacing w:after="0" w:line="240" w:lineRule="auto"/>
+      </w:pPr>
+      <w:r>
+        <w:continuationSeparator/>
+      </w:r>
+    </w:p>
+  </w:endnote>
+</w:endnotes>
+</file>
+
+<file path=word/footnotes.xml><?xml version="1.0" encoding="utf-8"?>
+<w:footnotes xmlns:wpc="http://schemas.microsoft.com/office/word/2010/wordprocessingCanvas" xmlns:cx="http://schemas.microsoft.com/office/drawing/2014/chartex" xmlns:cx1="http://schemas.microsoft.com/office/drawing/2015/9/8/chartex" xmlns:cx2="http://schemas.microsoft.com/office/drawing/2015/10/21/chartex" xmlns:cx3="http://schemas.microsoft.com/office/drawing/2016/5/9/chartex" xmlns:cx4="http://schemas.microsoft.com/office/drawing/2016/5/10/chartex" xmlns:cx5="http://schemas.microsoft.com/office/drawing/2016/5/11/chartex" xmlns:cx6="http://schemas.microsoft.com/office/drawing/2016/5/12/chartex" xmlns:cx7="http://schemas.microsoft.com/office/drawing/2016/5/13/chartex" xmlns:cx8="http://schemas.microsoft.com/office/drawing/2016/5/14/chartex" xmlns:mc="http://schemas.openxmlformats.org/markup-compatibility/2006" xmlns:aink="http://schemas.microsoft.com/office/drawing/2016/ink" xmlns:am3d="http://schemas.microsoft.com/office/drawing/2017/model3d" xmlns:o="urn:schemas-microsoft-com:office:office" xmlns:r="http://schemas.openxmlformats.org/officeDocument/2006/relationships" xmlns:m="http://schemas.openxmlformats.org/officeDocument/2006/math" xmlns:v="urn:schemas-microsoft-com:vml" xmlns:wp14="http://schemas.microsoft.com/office/word/2010/wordprocessingDrawing" xmlns:wp="http://schemas.openxmlformats.org/drawingml/2006/wordprocessingDrawing" xmlns:w10="urn:schemas-microsoft-com:office:word" xmlns:w="http://schemas.openxmlformats.org/wordprocessingml/2006/main" xmlns:w14="http://schemas.microsoft.com/office/word/2010/wordml" xmlns:w15="http://schemas.microsoft.com/office/word/2012/wordml" xmlns:w16cex="http://schemas.microsoft.com/office/word/2018/wordml/cex" xmlns:w16cid="http://schemas.microsoft.com/office/word/2016/wordml/cid" xmlns:w16="http://schemas.microsoft.com/office/word/2018/wordml" xmlns:w16sdtdh="http://schemas.microsoft.com/office/word/2020/wordml/sdtdatahash" xmlns:w16se="http://schemas.microsoft.com/office/word/2015/wordml/symex" xmlns:wpg="http://schemas.microsoft.com/office/word/2010/wordprocessingGroup" xmlns:wpi="http://schemas.microsoft.com/office/word/2010/wordprocessingInk" xmlns:wne="http://schemas.microsoft.com/office/word/2006/wordml" xmlns:wps="http://schemas.microsoft.com/office/word/2010/wordprocessingShape" mc:Ignorable="w14 w15 w16se w16cid w16 w16cex w16sdtdh wp14">
+  <w:footnote w:type="separator" w:id="-1">
+    <w:p>
+      <w:pPr>
+        <w:spacing w:after="0" w:line="240" w:lineRule="auto"/>
+      </w:pPr>
+      <w:r>
+        <w:separator/>
+      </w:r>
+    </w:p>
+  </w:footnote>
+  <w:footnote w:type="continuationSeparator" w:id="0">
+    <w:p>
+      <w:pPr>
+        <w:spacing w:after="0" w:line="240" w:lineRule="auto"/>
+      </w:pPr>
+      <w:r>
+        <w:continuationSeparator/>
+      </w:r>
+    </w:p>
+  </w:footnote>
+</w:footnotes>
+</file>
+
+<file path=word/header1.xml><?xml version="1.0" encoding="utf-8"?>
+<w:hdr xmlns:wpc="http://schemas.microsoft.com/office/word/2010/wordprocessingCanvas" xmlns:cx="http://schemas.microsoft.com/office/drawing/2014/chartex" xmlns:cx1="http://schemas.microsoft.com/office/drawing/2015/9/8/chartex" xmlns:cx2="http://schemas.microsoft.com/office/drawing/2015/10/21/chartex" xmlns:cx3="http://schemas.microsoft.com/office/drawing/2016/5/9/chartex" xmlns:cx4="http://schemas.microsoft.com/office/drawing/2016/5/10/chartex" xmlns:cx5="http://schemas.microsoft.com/office/drawing/2016/5/11/chartex" xmlns:cx6="http://schemas.microsoft.com/office/drawing/2016/5/12/chartex" xmlns:cx7="http://schemas.microsoft.com/office/drawing/2016/5/13/chartex" xmlns:cx8="http://schemas.microsoft.com/office/drawing/2016/5/14/chartex" xmlns:mc="http://schemas.openxmlformats.org/markup-compatibility/2006" xmlns:aink="http://schemas.microsoft.com/office/drawing/2016/ink" xmlns:am3d="http://schemas.microsoft.com/office/drawing/2017/model3d" xmlns:o="urn:schemas-microsoft-com:office:office" xmlns:r="http://schemas.openxmlformats.org/officeDocument/2006/relationships" xmlns:m="http://schemas.openxmlformats.org/officeDocument/2006/math" xmlns:v="urn:schemas-microsoft-com:vml" xmlns:wp14="http://schemas.microsoft.com/office/word/2010/wordprocessingDrawing" xmlns:wp="http://schemas.openxmlformats.org/drawingml/2006/wordprocessingDrawing" xmlns:w10="urn:schemas-microsoft-com:office:word" xmlns:w="http://schemas.openxmlformats.org/wordprocessingml/2006/main" xmlns:w14="http://schemas.microsoft.com/office/word/2010/wordml" xmlns:w15="http://schemas.microsoft.com/office/word/2012/wordml" xmlns:w16cex="http://schemas.microsoft.com/office/word/2018/wordml/cex" xmlns:w16cid="http://schemas.microsoft.com/office/word/2016/wordml/cid" xmlns:w16="http://schemas.microsoft.com/office/word/2018/wordml" xmlns:w16sdtdh="http://schemas.microsoft.com/office/word/2020/wordml/sdtdatahash" xmlns:w16se="http://schemas.microsoft.com/office/word/2015/wordml/symex" xmlns:wpg="http://schemas.microsoft.com/office/word/2010/wordprocessingGroup" xmlns:wpi="http://schemas.microsoft.com/office/word/2010/wordprocessingInk" xmlns:wne="http://schemas.microsoft.com/office/word/2006/wordml" xmlns:wps="http://schemas.microsoft.com/office/word/2010/wordprocessingShape" mc:Ignorable="w14 w15 w16se w16cid w16 w16cex w16sdtdh wp14">
+  <w:p>
+    <w:pPr>
+      <w:pStyle w:val="Encabezado"/>
+      <w:jc w:val="right"/>
+      <w:rPr>
+        <w:rFonts w:ascii="Avenir Next LT Pro Light" w:hAnsi="Avenir Next LT Pro Light" w:cs="Lao UI"/>
+        <w:sz w:val="20"/>
+        <w:szCs w:val="20"/>
+      </w:rPr>
+    </w:pPr>
+    <w:r>
+      <w:rPr>
+        <w:rFonts w:ascii="Avenir Next LT Pro Light" w:hAnsi="Avenir Next LT Pro Light" w:cs="Lao UI"/>
+        <w:noProof/>
+        <w:sz w:val="20"/>
+        <w:szCs w:val="20"/>
+      </w:rPr>
+      <w:drawing>
+        <wp:anchor distT="0" distB="0" distL="114300" distR="114300" simplePos="0" relativeHeight="251659264" behindDoc="0" locked="0" layoutInCell="1" allowOverlap="1" wp14:anchorId="0282B5A0" wp14:editId="6B7E6442">
+          <wp:simplePos x="0" y="0"/>
+          <wp:positionH relativeFrom="margin">
+            <wp:align>left</wp:align>
+          </wp:positionH>
+          <wp:positionV relativeFrom="paragraph">
+            <wp:posOffset>131445</wp:posOffset>
+          </wp:positionV>
+          <wp:extent cx="2057400" cy="541237"/>
+          <wp:effectExtent l="0" t="0" r="0" b="0"/>
+          <wp:wrapSquare wrapText="bothSides"/>
+          <wp:docPr id="2" name="Imagen 2" descr="Imagen que contiene firmar, rojo, estacionado&#10;&#10;Descripción generada automáticamente"/>
+          <wp:cNvGraphicFramePr>
+            <a:graphicFrameLocks xmlns:a="http://schemas.openxmlformats.org/drawingml/2006/main" noChangeAspect="1"/>
+          </wp:cNvGraphicFramePr>
+          <a:graphic xmlns:a="http://schemas.openxmlformats.org/drawingml/2006/main">
+            <a:graphicData uri="http://schemas.openxmlformats.org/drawingml/2006/picture">
+              <pic:pic xmlns:pic="http://schemas.openxmlformats.org/drawingml/2006/picture">
+                <pic:nvPicPr>
+                  <pic:cNvPr id="1" name="tecnologico-de-monterrey-blue.png"/>
+                  <pic:cNvPicPr/>
+                </pic:nvPicPr>
+                <pic:blipFill>
+                  <a:blip r:embed="rId1">
+                    <a:extLst>
+                      <a:ext uri="{28A0092B-C50C-407E-A947-70E740481C1C}">
+                        <a14:useLocalDpi xmlns:a14="http://schemas.microsoft.com/office/drawing/2010/main" val="0"/>
+                      </a:ext>
+                    </a:extLst>
+                  </a:blip>
+                  <a:stretch>
+                    <a:fillRect/>
+                  </a:stretch>
+                </pic:blipFill>
+                <pic:spPr>
+                  <a:xfrm>
+                    <a:off x="0" y="0"/>
+                    <a:ext cx="2057400" cy="541237"/>
+                  </a:xfrm>
+                  <a:prstGeom prst="rect">
+                    <a:avLst/>
+                  </a:prstGeom>
+                </pic:spPr>
+              </pic:pic>
+            </a:graphicData>
+          </a:graphic>
+          <wp14:sizeRelH relativeFrom="page">
+            <wp14:pctWidth>0</wp14:pctWidth>
+          </wp14:sizeRelH>
+          <wp14:sizeRelV relativeFrom="page">
+            <wp14:pctHeight>0</wp14:pctHeight>
+          </wp14:sizeRelV>
+        </wp:anchor>
+      </w:drawing>
+    </w:r>
+    <w:r>
+      <w:rPr>
+        <w:rFonts w:ascii="Avenir Next LT Pro Light" w:hAnsi="Avenir Next LT Pro Light" w:cs="Lao UI"/>
+        <w:sz w:val="20"/>
+        <w:szCs w:val="20"/>
+      </w:rPr>
+      <w:t xml:space="preserve">Abraham Mendoza Pérez - A01274857 </w:t>
+    </w:r>
+  </w:p>
+  <w:p>
+    <w:pPr>
+      <w:pStyle w:val="Encabezado"/>
+      <w:jc w:val="right"/>
+      <w:rPr>
+        <w:rFonts w:ascii="Avenir Next LT Pro Light" w:hAnsi="Avenir Next LT Pro Light" w:cs="Lao UI"/>
+        <w:sz w:val="20"/>
+        <w:szCs w:val="20"/>
+      </w:rPr>
+    </w:pPr>
+    <w:r>
+      <w:rPr>
+        <w:rFonts w:ascii="Avenir Next LT Pro Light" w:hAnsi="Avenir Next LT Pro Light" w:cs="Lao UI"/>
+        <w:sz w:val="20"/>
+        <w:szCs w:val="20"/>
+      </w:rPr>
+      <w:t>Aldo Alejandro Degollado – A01638391</w:t>
+    </w:r>
+  </w:p>
+  <w:p>
+    <w:pPr>
+      <w:pStyle w:val="Encabezado"/>
+      <w:jc w:val="right"/>
+      <w:rPr>
+        <w:rFonts w:ascii="Avenir Next LT Pro Light" w:hAnsi="Avenir Next LT Pro Light" w:cs="Lao UI"/>
+        <w:sz w:val="20"/>
+        <w:szCs w:val="20"/>
+      </w:rPr>
+    </w:pPr>
+    <w:r>
+      <w:rPr>
+        <w:rFonts w:ascii="Avenir Next LT Pro Light" w:hAnsi="Avenir Next LT Pro Light" w:cs="Lao UI"/>
+        <w:sz w:val="20"/>
+        <w:szCs w:val="20"/>
+      </w:rPr>
+      <w:t>Luis Alonso Martínez García - A01636255</w:t>
+    </w:r>
+  </w:p>
+  <w:p>
+    <w:pPr>
+      <w:pStyle w:val="Encabezado"/>
+      <w:jc w:val="right"/>
+      <w:rPr>
+        <w:rFonts w:ascii="Avenir Next LT Pro Light" w:hAnsi="Avenir Next LT Pro Light" w:cs="Lao UI"/>
+        <w:sz w:val="20"/>
+        <w:szCs w:val="20"/>
+      </w:rPr>
+    </w:pPr>
+    <w:r>
+      <w:rPr>
+        <w:rFonts w:ascii="Avenir Next LT Pro Light" w:hAnsi="Avenir Next LT Pro Light" w:cs="Lao UI"/>
+        <w:sz w:val="20"/>
+        <w:szCs w:val="20"/>
+      </w:rPr>
+      <w:t>ITESM Campus Guadalajara</w:t>
+    </w:r>
+  </w:p>
+  <w:p>
+    <w:pPr>
+      <w:pStyle w:val="Encabezado"/>
+      <w:jc w:val="right"/>
+      <w:rPr>
+        <w:rFonts w:ascii="Avenir Next LT Pro Light" w:hAnsi="Avenir Next LT Pro Light" w:cs="Lao UI"/>
+        <w:sz w:val="20"/>
+        <w:szCs w:val="20"/>
+      </w:rPr>
+    </w:pPr>
+    <w:r>
+      <w:rPr>
+        <w:rFonts w:ascii="Avenir Next LT Pro Light" w:hAnsi="Avenir Next LT Pro Light" w:cs="Lao UI"/>
+        <w:sz w:val="20"/>
+        <w:szCs w:val="20"/>
+      </w:rPr>
+      <w:t>Implementación de Métodos Computacionales</w:t>
+    </w:r>
+  </w:p>
+  <w:p>
+    <w:pPr>
+      <w:pStyle w:val="Encabezado"/>
+      <w:jc w:val="right"/>
+      <w:rPr>
+        <w:rFonts w:ascii="Avenir Next LT Pro Light" w:hAnsi="Avenir Next LT Pro Light" w:cs="Lao UI"/>
+        <w:sz w:val="20"/>
+        <w:szCs w:val="20"/>
+      </w:rPr>
+    </w:pPr>
+    <w:r>
+      <w:rPr>
+        <w:rFonts w:ascii="Avenir Next LT Pro Light" w:hAnsi="Avenir Next LT Pro Light" w:cs="Lao UI"/>
+        <w:sz w:val="20"/>
+        <w:szCs w:val="20"/>
+      </w:rPr>
+      <w:t>14</w:t>
+    </w:r>
+    <w:r>
+      <w:rPr>
+        <w:rFonts w:ascii="Avenir Next LT Pro Light" w:hAnsi="Avenir Next LT Pro Light" w:cs="Lao UI"/>
+        <w:sz w:val="20"/>
+        <w:szCs w:val="20"/>
+      </w:rPr>
+      <w:t xml:space="preserve"> de </w:t>
+    </w:r>
+    <w:r>
+      <w:rPr>
+        <w:rFonts w:ascii="Avenir Next LT Pro Light" w:hAnsi="Avenir Next LT Pro Light" w:cs="Lao UI"/>
+        <w:sz w:val="20"/>
+        <w:szCs w:val="20"/>
+      </w:rPr>
+      <w:t>abril</w:t>
+    </w:r>
+    <w:r>
+      <w:rPr>
+        <w:rFonts w:ascii="Avenir Next LT Pro Light" w:hAnsi="Avenir Next LT Pro Light" w:cs="Lao UI"/>
+        <w:sz w:val="20"/>
+        <w:szCs w:val="20"/>
+      </w:rPr>
+      <w:t xml:space="preserve"> de 2021</w:t>
+    </w:r>
+  </w:p>
+  <w:p>
+    <w:pPr>
+      <w:pStyle w:val="Encabezado"/>
+    </w:pPr>
+  </w:p>
+</w:hdr>
 </file>
 
 <file path=word/numbering.xml><?xml version="1.0" encoding="utf-8"?>
@@ -2642,6 +3154,50 @@
       <w:contextualSpacing/>
     </w:pPr>
   </w:style>
+  <w:style w:type="paragraph" w:styleId="Encabezado">
+    <w:name w:val="header"/>
+    <w:basedOn w:val="Normal"/>
+    <w:link w:val="EncabezadoCar"/>
+    <w:uiPriority w:val="99"/>
+    <w:unhideWhenUsed/>
+    <w:rsid w:val="00350A77"/>
+    <w:pPr>
+      <w:tabs>
+        <w:tab w:val="center" w:pos="4419"/>
+        <w:tab w:val="right" w:pos="8838"/>
+      </w:tabs>
+      <w:spacing w:after="0" w:line="240" w:lineRule="auto"/>
+    </w:pPr>
+  </w:style>
+  <w:style w:type="character" w:customStyle="1" w:styleId="EncabezadoCar">
+    <w:name w:val="Encabezado Car"/>
+    <w:basedOn w:val="Fuentedeprrafopredeter"/>
+    <w:link w:val="Encabezado"/>
+    <w:uiPriority w:val="99"/>
+    <w:rsid w:val="00350A77"/>
+  </w:style>
+  <w:style w:type="paragraph" w:styleId="Piedepgina">
+    <w:name w:val="footer"/>
+    <w:basedOn w:val="Normal"/>
+    <w:link w:val="PiedepginaCar"/>
+    <w:uiPriority w:val="99"/>
+    <w:unhideWhenUsed/>
+    <w:rsid w:val="00350A77"/>
+    <w:pPr>
+      <w:tabs>
+        <w:tab w:val="center" w:pos="4419"/>
+        <w:tab w:val="right" w:pos="8838"/>
+      </w:tabs>
+      <w:spacing w:after="0" w:line="240" w:lineRule="auto"/>
+    </w:pPr>
+  </w:style>
+  <w:style w:type="character" w:customStyle="1" w:styleId="PiedepginaCar">
+    <w:name w:val="Pie de página Car"/>
+    <w:basedOn w:val="Fuentedeprrafopredeter"/>
+    <w:link w:val="Piedepgina"/>
+    <w:uiPriority w:val="99"/>
+    <w:rsid w:val="00350A77"/>
+  </w:style>
 </w:styles>
 </file>
 

</xml_diff>